<commit_message>
add formatting and clean up the doc a little.
</commit_message>
<xml_diff>
--- a/Numeric_PCA_Report.docx
+++ b/Numeric_PCA_Report.docx
@@ -22,18 +22,60 @@
     <w:p/>
     <w:p>
       <w:r>
-        <w:t xml:space="preserve">Definition of </w:t>
-      </w:r>
-      <w:r>
-        <w:t>Principal Component Analysis</w:t>
-      </w:r>
-      <w:r>
-        <w:t xml:space="preserve"> according to</w:t>
-      </w:r>
-      <w:r>
-        <w:t xml:space="preserve"> Wikipedia: </w:t>
-      </w:r>
-    </w:p>
+        <w:t>Here, we take a</w:t>
+      </w:r>
+      <w:r>
+        <w:t xml:space="preserve"> visualization</w:t>
+      </w:r>
+      <w:r>
+        <w:t>-based</w:t>
+      </w:r>
+      <w:r>
+        <w:t xml:space="preserve"> data mining approach to PCA</w:t>
+      </w:r>
+      <w:r>
+        <w:t xml:space="preserve"> by</w:t>
+      </w:r>
+      <w:r>
+        <w:t xml:space="preserve"> plotting numerical attribute columns in a series of cross-plots to observe correlations</w:t>
+      </w:r>
+      <w:r>
+        <w:t xml:space="preserve"> </w:t>
+      </w:r>
+      <w:r>
+        <w:t>and interesting</w:t>
+      </w:r>
+      <w:r>
+        <w:t xml:space="preserve"> data cluster</w:t>
+      </w:r>
+      <w:r>
+        <w:t>s</w:t>
+      </w:r>
+      <w:r>
+        <w:t xml:space="preserve"> </w:t>
+      </w:r>
+      <w:r>
+        <w:t>throughout</w:t>
+      </w:r>
+      <w:r>
+        <w:t xml:space="preserve"> the training data frames collected from </w:t>
+      </w:r>
+      <w:r>
+        <w:t xml:space="preserve">the </w:t>
+      </w:r>
+      <w:r>
+        <w:t xml:space="preserve">‘collisions’, ‘parties’, and ‘victims’ tables of the </w:t>
+      </w:r>
+      <w:proofErr w:type="spellStart"/>
+      <w:r>
+        <w:t>switrs.sqlite</w:t>
+      </w:r>
+      <w:proofErr w:type="spellEnd"/>
+      <w:r>
+        <w:t xml:space="preserve"> database file.</w:t>
+      </w:r>
+    </w:p>
+    <w:p/>
     <w:p>
       <w:pPr>
         <w:jc w:val="center"/>
@@ -54,131 +96,327 @@
       <w:r>
         <w:t>”</w:t>
       </w:r>
-    </w:p>
-    <w:p/>
-    <w:p>
-      <w:r>
-        <w:t>Here, we take a</w:t>
-      </w:r>
-      <w:r>
-        <w:t xml:space="preserve"> visualization</w:t>
-      </w:r>
-      <w:r>
-        <w:t>-based</w:t>
-      </w:r>
-      <w:r>
-        <w:t xml:space="preserve"> data mining approach to PCA</w:t>
-      </w:r>
-      <w:r>
-        <w:t>,</w:t>
-      </w:r>
-      <w:r>
-        <w:t xml:space="preserve"> plotting numerical attribute columns in a series of cross-plots to observe correlations</w:t>
-      </w:r>
-      <w:r>
-        <w:t xml:space="preserve"> </w:t>
-      </w:r>
-      <w:r>
-        <w:t>and interesting</w:t>
-      </w:r>
-      <w:r>
-        <w:t xml:space="preserve"> data cluster</w:t>
+      <w:r>
+        <w:t xml:space="preserve"> -current Wikipedia definition</w:t>
+      </w:r>
+      <w:r>
+        <w:t xml:space="preserve"> of PCA</w:t>
+      </w:r>
+      <w:r>
+        <w:t>.</w:t>
+      </w:r>
+    </w:p>
+    <w:p/>
+    <w:p>
+      <w:r>
+        <w:t>Our</w:t>
+      </w:r>
+      <w:r>
+        <w:t xml:space="preserve"> </w:t>
+      </w:r>
+      <w:r>
+        <w:t xml:space="preserve">numerical PCA was conducted using the cleaned and prepared data training sample data frames, collected from the </w:t>
+      </w:r>
+      <w:proofErr w:type="spellStart"/>
+      <w:r>
+        <w:t>switrs.sqlite</w:t>
+      </w:r>
+      <w:proofErr w:type="spellEnd"/>
+      <w:r>
+        <w:t xml:space="preserve"> source file. The algorith</w:t>
+      </w:r>
+      <w:r>
+        <w:t>m that was developed for this task (see ‘</w:t>
+      </w:r>
+      <w:proofErr w:type="spellStart"/>
+      <w:r>
+        <w:t>SWITRS_Python_Notebook</w:t>
+      </w:r>
+      <w:r>
+        <w:t>.ipynb</w:t>
+      </w:r>
+      <w:proofErr w:type="spellEnd"/>
+      <w:r>
+        <w:t xml:space="preserve">’ for more </w:t>
+      </w:r>
+      <w:r>
+        <w:t>details</w:t>
+      </w:r>
+      <w:r>
+        <w:t xml:space="preserve">) </w:t>
+      </w:r>
+      <w:r>
+        <w:t xml:space="preserve">performs an exhaustive cross-comparison of 86 </w:t>
+      </w:r>
+      <w:r>
+        <w:t xml:space="preserve">original numeric or transformed-numeric </w:t>
+      </w:r>
+      <w:r>
+        <w:t xml:space="preserve">attribute </w:t>
+      </w:r>
+      <w:r>
+        <w:t>columns and is proven to</w:t>
+      </w:r>
+      <w:r>
+        <w:t xml:space="preserve"> complete this task</w:t>
+      </w:r>
+      <w:r>
+        <w:t xml:space="preserve"> in</w:t>
+      </w:r>
+      <w:r>
+        <w:t xml:space="preserve"> under</w:t>
+      </w:r>
+      <w:r>
+        <w:t xml:space="preserve"> 9 minutes estimated clock time, and</w:t>
+      </w:r>
+      <w:r>
+        <w:t xml:space="preserve"> O(n</w:t>
+      </w:r>
+      <w:r>
+        <w:rPr>
+          <w:vertAlign w:val="superscript"/>
+        </w:rPr>
+        <w:t>2</w:t>
+      </w:r>
+      <w:r>
+        <w:t xml:space="preserve">) computational complexity. </w:t>
+      </w:r>
+      <w:r>
+        <w:t xml:space="preserve">The </w:t>
+      </w:r>
+      <w:r>
+        <w:t>algorithm generates a cross-plot</w:t>
+      </w:r>
+      <w:r>
+        <w:t xml:space="preserve"> for </w:t>
+      </w:r>
+      <w:r>
+        <w:t>every</w:t>
+      </w:r>
+      <w:r>
+        <w:t xml:space="preserve"> attribute intersection that can be observed</w:t>
+      </w:r>
+      <w:r>
+        <w:t xml:space="preserve"> in the frame composed of t</w:t>
+      </w:r>
+      <w:r>
+        <w:t xml:space="preserve">he </w:t>
+      </w:r>
+      <w:r>
+        <w:t>n=</w:t>
+      </w:r>
+      <w:r>
+        <w:t xml:space="preserve">10,000 </w:t>
+      </w:r>
+      <w:r>
+        <w:t xml:space="preserve">data </w:t>
+      </w:r>
+      <w:r>
+        <w:t>points found in</w:t>
+      </w:r>
+      <w:r>
+        <w:t xml:space="preserve"> ‘</w:t>
+      </w:r>
+      <w:proofErr w:type="spellStart"/>
+      <w:r>
+        <w:t>df_collision_</w:t>
+      </w:r>
+      <w:proofErr w:type="gramStart"/>
+      <w:r>
+        <w:t>parties</w:t>
+      </w:r>
+      <w:proofErr w:type="spellEnd"/>
+      <w:r>
+        <w:t>’</w:t>
+      </w:r>
+      <w:proofErr w:type="gramEnd"/>
+      <w:r>
+        <w:t>. This</w:t>
+      </w:r>
+      <w:r>
+        <w:t xml:space="preserve"> data frame</w:t>
+      </w:r>
+      <w:r>
+        <w:t xml:space="preserve"> </w:t>
+      </w:r>
+      <w:r>
+        <w:t xml:space="preserve">is </w:t>
+      </w:r>
+      <w:r>
+        <w:t>the result of an SQL-like</w:t>
+      </w:r>
+      <w:r>
+        <w:t xml:space="preserve"> </w:t>
+      </w:r>
+      <w:r>
+        <w:t>inner join o</w:t>
+      </w:r>
+      <w:r>
+        <w:t>f</w:t>
+      </w:r>
+      <w:r>
+        <w:t xml:space="preserve"> the ‘</w:t>
+      </w:r>
+      <w:r>
+        <w:t>collisions</w:t>
+      </w:r>
+      <w:r>
+        <w:t>’</w:t>
+      </w:r>
+      <w:r>
+        <w:t xml:space="preserve"> and </w:t>
+      </w:r>
+      <w:r>
+        <w:t>‘</w:t>
+      </w:r>
+      <w:r>
+        <w:t>parties</w:t>
+      </w:r>
+      <w:r>
+        <w:t>’</w:t>
+      </w:r>
+      <w:r>
+        <w:t xml:space="preserve"> training samples</w:t>
+      </w:r>
+      <w:r>
+        <w:t xml:space="preserve"> collected from the </w:t>
+      </w:r>
+      <w:r>
+        <w:t>SQLite</w:t>
+      </w:r>
+      <w:r>
+        <w:t xml:space="preserve"> source file</w:t>
+      </w:r>
+      <w:r>
+        <w:t xml:space="preserve"> </w:t>
+      </w:r>
+      <w:r>
+        <w:t>by way of random</w:t>
+      </w:r>
+      <w:r>
+        <w:t xml:space="preserve"> sampling.</w:t>
+      </w:r>
+    </w:p>
+    <w:p/>
+    <w:p>
+      <w:r>
+        <w:t>B</w:t>
+      </w:r>
+      <w:r>
+        <w:t>y viewing</w:t>
+      </w:r>
+      <w:r>
+        <w:t xml:space="preserve"> </w:t>
+      </w:r>
+      <w:r>
+        <w:t>cross-plots of</w:t>
+      </w:r>
+      <w:r>
+        <w:t xml:space="preserve"> </w:t>
+      </w:r>
+      <w:r>
+        <w:t xml:space="preserve">non-standardized data </w:t>
+      </w:r>
+      <w:r>
+        <w:t xml:space="preserve">we </w:t>
+      </w:r>
+      <w:r>
+        <w:t>can</w:t>
+      </w:r>
+      <w:r>
+        <w:t xml:space="preserve"> observe</w:t>
+      </w:r>
+      <w:r>
+        <w:t xml:space="preserve"> </w:t>
+      </w:r>
+      <w:r>
+        <w:t>m</w:t>
+      </w:r>
+      <w:r>
+        <w:t>any</w:t>
+      </w:r>
+      <w:r>
+        <w:t xml:space="preserve"> useful</w:t>
+      </w:r>
+      <w:r>
+        <w:t xml:space="preserve"> correlations and </w:t>
+      </w:r>
+      <w:r>
+        <w:t xml:space="preserve">clustering </w:t>
+      </w:r>
+      <w:r>
+        <w:t>patterns</w:t>
+      </w:r>
+      <w:r>
+        <w:t xml:space="preserve"> that m</w:t>
+      </w:r>
+      <w:r>
+        <w:t xml:space="preserve">ay </w:t>
+      </w:r>
+      <w:r>
+        <w:t xml:space="preserve">be obscured by </w:t>
+      </w:r>
+      <w:r>
+        <w:t>noise</w:t>
+      </w:r>
+      <w:r>
+        <w:t xml:space="preserve"> or otherwise hidden with</w:t>
+      </w:r>
+      <w:r>
+        <w:t>in the massive data set</w:t>
+      </w:r>
+      <w:r>
+        <w:t>.</w:t>
+      </w:r>
+      <w:r>
+        <w:t xml:space="preserve"> </w:t>
+      </w:r>
+      <w:r>
+        <w:t>I</w:t>
+      </w:r>
+      <w:r>
+        <w:t>nsights</w:t>
+      </w:r>
+      <w:r>
+        <w:t xml:space="preserve"> into underlying </w:t>
+      </w:r>
+      <w:r>
+        <w:t>trends and</w:t>
+      </w:r>
+      <w:r>
+        <w:t xml:space="preserve"> distributions </w:t>
+      </w:r>
+      <w:proofErr w:type="gramStart"/>
+      <w:r>
+        <w:t>provide</w:t>
       </w:r>
       <w:r>
         <w:t>s</w:t>
       </w:r>
-      <w:r>
-        <w:t xml:space="preserve"> </w:t>
-      </w:r>
-      <w:r>
-        <w:t>throughout</w:t>
-      </w:r>
-      <w:r>
-        <w:t xml:space="preserve"> the training data frames collected from </w:t>
-      </w:r>
-      <w:r>
-        <w:t xml:space="preserve">the </w:t>
-      </w:r>
-      <w:r>
-        <w:t>‘collisions’, ‘parties’, and ‘victims’ tables of the switrs.sqlite database file.</w:t>
-      </w:r>
-    </w:p>
-    <w:p/>
-    <w:p>
-      <w:r>
-        <w:t xml:space="preserve">We begin with a cross-comparison of the </w:t>
-      </w:r>
-      <w:r>
-        <w:rPr>
-          <w:u w:val="single"/>
-        </w:rPr>
-        <w:t>numeric attributes</w:t>
-      </w:r>
-      <w:r>
-        <w:t xml:space="preserve"> under two alternate data preparation schemes: “as-is”, and “min-max normalized”. “As-is” attribute comparisons reveal general data trends, as well as correlation patterns between attributes with the units presented as they exist in the source data. “Min-max normalization” standardizes numeric attribute columns with respect to the minimum and maximum values in each </w:t>
-      </w:r>
-      <w:r>
-        <w:t>attribute column.</w:t>
-      </w:r>
-    </w:p>
-    <w:p/>
-    <w:p>
-      <w:r>
-        <w:t xml:space="preserve">We begin by viewing cross-plots of non-standardized data to observe general correlations and patterns, then view an identical set of cross-plots </w:t>
-      </w:r>
-      <w:r>
-        <w:t>produced with</w:t>
-      </w:r>
-      <w:r>
-        <w:t xml:space="preserve"> min-max normalized data to reveal meaningful clusters highlighted </w:t>
-      </w:r>
-      <w:r>
-        <w:t>by</w:t>
-      </w:r>
-      <w:r>
-        <w:t xml:space="preserve"> the normal vector space.</w:t>
-      </w:r>
-    </w:p>
-    <w:p/>
-    <w:p>
-      <w:pPr>
-        <w:rPr>
-          <w:b/>
-          <w:bCs/>
-        </w:rPr>
-      </w:pPr>
-      <w:r>
-        <w:t xml:space="preserve">Note: </w:t>
-      </w:r>
-      <w:r>
-        <w:t>Please disregard the yellow points</w:t>
-      </w:r>
-      <w:r>
-        <w:t xml:space="preserve">, </w:t>
-      </w:r>
-      <w:r>
-        <w:t xml:space="preserve">they </w:t>
-      </w:r>
-      <w:r>
-        <w:t xml:space="preserve">represent a code </w:t>
-      </w:r>
-      <w:r>
-        <w:t>arti</w:t>
-      </w:r>
-      <w:r>
-        <w:t>fact and are</w:t>
-      </w:r>
-      <w:r>
-        <w:t xml:space="preserve"> not</w:t>
-      </w:r>
-      <w:r>
-        <w:t xml:space="preserve"> semantically</w:t>
-      </w:r>
-      <w:r>
-        <w:t xml:space="preserve"> meaningful</w:t>
-      </w:r>
-      <w:r>
-        <w:t xml:space="preserve"> under this analysis.</w:t>
+      <w:proofErr w:type="gramEnd"/>
+      <w:r>
+        <w:t xml:space="preserve"> us with</w:t>
+      </w:r>
+      <w:r>
+        <w:t xml:space="preserve"> useful guidance that can </w:t>
+      </w:r>
+      <w:r>
+        <w:t xml:space="preserve">assist in </w:t>
+      </w:r>
+      <w:r>
+        <w:t>constructing classifiers capable of distinguishing driver</w:t>
+      </w:r>
+      <w:r>
+        <w:t xml:space="preserve"> classes</w:t>
+      </w:r>
+      <w:r>
+        <w:t xml:space="preserve"> by their </w:t>
+      </w:r>
+      <w:r>
+        <w:t>attribute qualities.</w:t>
+      </w:r>
+      <w:r>
+        <w:t xml:space="preserve"> The PCA plots themselves can also be the source of much information and provide intuition about the data set under examination.</w:t>
       </w:r>
     </w:p>
     <w:p/>
@@ -306,16 +544,10 @@
     <w:p/>
     <w:p>
       <w:r>
-        <w:br w:type="page"/>
-      </w:r>
-    </w:p>
-    <w:p>
-      <w:r>
-        <w:rPr>
-          <w:b/>
-          <w:bCs/>
-        </w:rPr>
-        <w:lastRenderedPageBreak/>
+        <w:rPr>
+          <w:b/>
+          <w:bCs/>
+        </w:rPr>
         <w:t>Plot:</w:t>
       </w:r>
       <w:r>
@@ -502,7 +734,15 @@
         <w:t xml:space="preserve"> </w:t>
       </w:r>
       <w:r>
-        <w:t>Again, a good clustering pattern is observed here based on the bicyclist_injured_count numerical attribute.</w:t>
+        <w:t xml:space="preserve">Again, a good clustering pattern is observed here based on the </w:t>
+      </w:r>
+      <w:proofErr w:type="spellStart"/>
+      <w:r>
+        <w:t>bicyclist_injured_count</w:t>
+      </w:r>
+      <w:proofErr w:type="spellEnd"/>
+      <w:r>
+        <w:t xml:space="preserve"> numerical attribute.</w:t>
       </w:r>
     </w:p>
     <w:p>
@@ -660,13 +900,29 @@
         <w:t>achieve</w:t>
       </w:r>
       <w:r>
-        <w:t xml:space="preserve"> a near optimal class separation based on ‘bicyclist_injured_count’ and </w:t>
+        <w:t xml:space="preserve"> a near optimal class separation based on ‘</w:t>
+      </w:r>
+      <w:proofErr w:type="spellStart"/>
+      <w:r>
+        <w:t>bicyclist_injured_count</w:t>
+      </w:r>
+      <w:proofErr w:type="spellEnd"/>
+      <w:r>
+        <w:t xml:space="preserve">’ and </w:t>
       </w:r>
       <w:r>
         <w:t xml:space="preserve">the </w:t>
       </w:r>
       <w:r>
-        <w:t>‘killed_victims’ binary attribute</w:t>
+        <w:t>‘</w:t>
+      </w:r>
+      <w:proofErr w:type="spellStart"/>
+      <w:r>
+        <w:t>killed_victims</w:t>
+      </w:r>
+      <w:proofErr w:type="spellEnd"/>
+      <w:r>
+        <w:t>’ binary attribute</w:t>
       </w:r>
       <w:r>
         <w:t>s</w:t>
@@ -759,11 +1015,21 @@
       <w:r>
         <w:t xml:space="preserve"> </w:t>
       </w:r>
-      <w:r>
-        <w:t xml:space="preserve">killed_victims </w:t>
-      </w:r>
-      <w:r>
-        <w:t>appears to be</w:t>
+      <w:proofErr w:type="spellStart"/>
+      <w:r>
+        <w:t>killed_victims</w:t>
+      </w:r>
+      <w:proofErr w:type="spellEnd"/>
+      <w:r>
+        <w:t xml:space="preserve"> </w:t>
+      </w:r>
+      <w:proofErr w:type="gramStart"/>
+      <w:r>
+        <w:t>appears</w:t>
+      </w:r>
+      <w:proofErr w:type="gramEnd"/>
+      <w:r>
+        <w:t xml:space="preserve"> to be</w:t>
       </w:r>
       <w:r>
         <w:t xml:space="preserve"> a reasonable class identifier in its own right</w:t>
@@ -877,7 +1143,15 @@
         <w:t>younger drivers are more likely to be involved in collisions of any kind.</w:t>
       </w:r>
       <w:r>
-        <w:t xml:space="preserve"> (with or without bicyclists)</w:t>
+        <w:t xml:space="preserve"> (</w:t>
+      </w:r>
+      <w:proofErr w:type="gramStart"/>
+      <w:r>
+        <w:t>with</w:t>
+      </w:r>
+      <w:proofErr w:type="gramEnd"/>
+      <w:r>
+        <w:t xml:space="preserve"> or without bicyclists)</w:t>
       </w:r>
     </w:p>
     <w:p>
@@ -908,14 +1182,24 @@
       <w:r>
         <w:t xml:space="preserve">Parents of young drivers are a particularly sensitive class </w:t>
       </w:r>
+      <w:proofErr w:type="gramStart"/>
       <w:r>
         <w:t>in regard to</w:t>
       </w:r>
+      <w:proofErr w:type="gramEnd"/>
       <w:r>
         <w:t xml:space="preserve"> this figure.</w:t>
       </w:r>
       <w:r>
-        <w:t xml:space="preserve"> AI systems that guide or tutor novice drivers is likely to be a lucrative sub-category of automotive AI technologies.</w:t>
+        <w:t xml:space="preserve"> AI systems that guide or tutor novice drivers </w:t>
+      </w:r>
+      <w:proofErr w:type="gramStart"/>
+      <w:r>
+        <w:t>is</w:t>
+      </w:r>
+      <w:proofErr w:type="gramEnd"/>
+      <w:r>
+        <w:t xml:space="preserve"> likely to be a lucrative sub-category of automotive AI technologies.</w:t>
       </w:r>
     </w:p>
     <w:p/>
@@ -1007,7 +1291,15 @@
         <w:t xml:space="preserve"> non-response</w:t>
       </w:r>
       <w:r>
-        <w:t xml:space="preserve"> in the ‘not_private_property’</w:t>
+        <w:t xml:space="preserve"> in the ‘</w:t>
+      </w:r>
+      <w:proofErr w:type="spellStart"/>
+      <w:r>
+        <w:t>not_private_property</w:t>
+      </w:r>
+      <w:proofErr w:type="spellEnd"/>
+      <w:r>
+        <w:t>’</w:t>
       </w:r>
       <w:r>
         <w:t xml:space="preserve"> </w:t>
@@ -1051,7 +1343,15 @@
         <w:t>the</w:t>
       </w:r>
       <w:r>
-        <w:t xml:space="preserve"> ‘not_private_property’ attribute</w:t>
+        <w:t xml:space="preserve"> ‘</w:t>
+      </w:r>
+      <w:proofErr w:type="spellStart"/>
+      <w:r>
+        <w:t>not_private_property</w:t>
+      </w:r>
+      <w:proofErr w:type="spellEnd"/>
+      <w:r>
+        <w:t>’ attribute</w:t>
       </w:r>
       <w:r>
         <w:t xml:space="preserve"> so that we are not </w:t>
@@ -1356,13 +1656,18 @@
       </w:r>
     </w:p>
     <w:p/>
-    <w:p/>
-    <w:p>
-      <w:r>
-        <w:rPr>
-          <w:b/>
-          <w:bCs/>
-        </w:rPr>
+    <w:p>
+      <w:r>
+        <w:br w:type="page"/>
+      </w:r>
+    </w:p>
+    <w:p>
+      <w:r>
+        <w:rPr>
+          <w:b/>
+          <w:bCs/>
+        </w:rPr>
+        <w:lastRenderedPageBreak/>
         <w:t>Plot:</w:t>
       </w:r>
       <w:r>
@@ -1374,7 +1679,6 @@
         <w:rPr>
           <w:noProof/>
         </w:rPr>
-        <w:lastRenderedPageBreak/>
         <w:drawing>
           <wp:inline distT="0" distB="0" distL="0" distR="0" wp14:anchorId="18149F62" wp14:editId="273A156B">
             <wp:extent cx="2630683" cy="2108200"/>
@@ -1518,7 +1822,23 @@
         <w:t xml:space="preserve"> </w:t>
       </w:r>
       <w:r>
-        <w:t>‘cellphone_use’ does not appear correlated with ‘pedestrian_collisions’</w:t>
+        <w:t>‘</w:t>
+      </w:r>
+      <w:proofErr w:type="spellStart"/>
+      <w:r>
+        <w:t>cellphone_use</w:t>
+      </w:r>
+      <w:proofErr w:type="spellEnd"/>
+      <w:r>
+        <w:t>’ does not appear correlated with ‘</w:t>
+      </w:r>
+      <w:proofErr w:type="spellStart"/>
+      <w:r>
+        <w:t>pedestrian_collisions</w:t>
+      </w:r>
+      <w:proofErr w:type="spellEnd"/>
+      <w:r>
+        <w:t>’</w:t>
       </w:r>
     </w:p>
     <w:p>
@@ -1548,13 +1868,18 @@
       </w:r>
     </w:p>
     <w:p/>
-    <w:p/>
-    <w:p>
-      <w:r>
-        <w:rPr>
-          <w:b/>
-          <w:bCs/>
-        </w:rPr>
+    <w:p>
+      <w:r>
+        <w:br w:type="page"/>
+      </w:r>
+    </w:p>
+    <w:p>
+      <w:r>
+        <w:rPr>
+          <w:b/>
+          <w:bCs/>
+        </w:rPr>
+        <w:lastRenderedPageBreak/>
         <w:t>Plot:</w:t>
       </w:r>
       <w:r>
@@ -1621,7 +1946,6 @@
           <w:b/>
           <w:bCs/>
         </w:rPr>
-        <w:lastRenderedPageBreak/>
         <w:t>Actio</w:t>
       </w:r>
       <w:r>
@@ -1740,13 +2064,18 @@
       </w:r>
     </w:p>
     <w:p/>
-    <w:p/>
-    <w:p>
-      <w:r>
-        <w:rPr>
-          <w:b/>
-          <w:bCs/>
-        </w:rPr>
+    <w:p>
+      <w:r>
+        <w:br w:type="page"/>
+      </w:r>
+    </w:p>
+    <w:p>
+      <w:r>
+        <w:rPr>
+          <w:b/>
+          <w:bCs/>
+        </w:rPr>
+        <w:lastRenderedPageBreak/>
         <w:t>Plot:</w:t>
       </w:r>
       <w:r>
@@ -1813,7 +2142,15 @@
         <w:t xml:space="preserve"> </w:t>
       </w:r>
       <w:r>
-        <w:t>Use ‘pedestrian_killed_count’ as the dependent variable.</w:t>
+        <w:t>Use ‘</w:t>
+      </w:r>
+      <w:proofErr w:type="spellStart"/>
+      <w:r>
+        <w:t>pedestrian_killed_count</w:t>
+      </w:r>
+      <w:proofErr w:type="spellEnd"/>
+      <w:r>
+        <w:t>’ as the dependent variable.</w:t>
       </w:r>
     </w:p>
     <w:p>
@@ -1861,7 +2198,6 @@
         <w:rPr>
           <w:noProof/>
         </w:rPr>
-        <w:lastRenderedPageBreak/>
         <w:drawing>
           <wp:inline distT="0" distB="0" distL="0" distR="0" wp14:anchorId="319108CD" wp14:editId="521C9A80">
             <wp:extent cx="2621280" cy="2026731"/>
@@ -1914,7 +2250,15 @@
         <w:t>combining this cross-section with the latitude dimension should produce a meaningful data cube structure.</w:t>
       </w:r>
       <w:r>
-        <w:t xml:space="preserve"> Use ‘severe_injury_count’ as the dependent variable.</w:t>
+        <w:t xml:space="preserve"> Use ‘</w:t>
+      </w:r>
+      <w:proofErr w:type="spellStart"/>
+      <w:r>
+        <w:t>severe_injury_count</w:t>
+      </w:r>
+      <w:proofErr w:type="spellEnd"/>
+      <w:r>
+        <w:t>’ as the dependent variable.</w:t>
       </w:r>
     </w:p>
     <w:p>
@@ -2113,7 +2457,15 @@
         <w:t xml:space="preserve"> </w:t>
       </w:r>
       <w:r>
-        <w:t>another latitude+longitude spatial data cube snapshot</w:t>
+        <w:t xml:space="preserve">another </w:t>
+      </w:r>
+      <w:proofErr w:type="spellStart"/>
+      <w:r>
+        <w:t>latitude+longitude</w:t>
+      </w:r>
+      <w:proofErr w:type="spellEnd"/>
+      <w:r>
+        <w:t xml:space="preserve"> spatial data cube snapshot</w:t>
       </w:r>
       <w:r>
         <w:t xml:space="preserve"> (motorcyclists killed by region).</w:t>
@@ -2363,13 +2715,18 @@
       </w:r>
     </w:p>
     <w:p/>
-    <w:p/>
-    <w:p>
-      <w:r>
-        <w:rPr>
-          <w:b/>
-          <w:bCs/>
-        </w:rPr>
+    <w:p>
+      <w:r>
+        <w:br w:type="page"/>
+      </w:r>
+    </w:p>
+    <w:p>
+      <w:r>
+        <w:rPr>
+          <w:b/>
+          <w:bCs/>
+        </w:rPr>
+        <w:lastRenderedPageBreak/>
         <w:t>Plot:</w:t>
       </w:r>
       <w:r>
@@ -2381,7 +2738,6 @@
         <w:rPr>
           <w:noProof/>
         </w:rPr>
-        <w:lastRenderedPageBreak/>
         <w:drawing>
           <wp:inline distT="0" distB="0" distL="0" distR="0" wp14:anchorId="4C5EDFDB" wp14:editId="02B13FC4">
             <wp:extent cx="2595850" cy="2071688"/>
@@ -2457,7 +2813,39 @@
         <w:t xml:space="preserve"> </w:t>
       </w:r>
       <w:r>
-        <w:t xml:space="preserve">the distribution shown here indicates that cell phone involvement in domestic areas is likely under-reported. ‘not_private_property’ responses near 0.0 represent a “no response”, indicating that the cellphone usage in !not_private_property = private_property occurs much less frequently than in urban settings. </w:t>
+        <w:t>the distribution shown here indicates that cell phone involvement in domestic areas is likely under-reported. ‘</w:t>
+      </w:r>
+      <w:proofErr w:type="spellStart"/>
+      <w:r>
+        <w:t>not_private_property</w:t>
+      </w:r>
+      <w:proofErr w:type="spellEnd"/>
+      <w:r>
+        <w:t xml:space="preserve">’ responses near 0.0 represent a “no response”, indicating that the cellphone usage </w:t>
+      </w:r>
+      <w:proofErr w:type="gramStart"/>
+      <w:r>
+        <w:t>in !</w:t>
+      </w:r>
+      <w:proofErr w:type="spellStart"/>
+      <w:r>
+        <w:t>not</w:t>
+      </w:r>
+      <w:proofErr w:type="gramEnd"/>
+      <w:r>
+        <w:t>_private_property</w:t>
+      </w:r>
+      <w:proofErr w:type="spellEnd"/>
+      <w:r>
+        <w:t xml:space="preserve"> = </w:t>
+      </w:r>
+      <w:proofErr w:type="spellStart"/>
+      <w:r>
+        <w:t>private_property</w:t>
+      </w:r>
+      <w:proofErr w:type="spellEnd"/>
+      <w:r>
+        <w:t xml:space="preserve"> occurs much less frequently than in urban settings. </w:t>
       </w:r>
       <w:r>
         <w:t>Cell phone usage is still dangerous in domestic settings, the lack of phone control in these environments could explain some of the other distributions we have seen.</w:t>
@@ -2560,17 +2948,30 @@
         <w:t xml:space="preserve"> </w:t>
       </w:r>
       <w:r>
-        <w:t>younger drivers tend to be involved in residential accidents, as ‘party_age’ increases so does the likelihood of a collision in an urban area.</w:t>
-      </w:r>
-    </w:p>
-    <w:p/>
-    <w:p/>
-    <w:p>
-      <w:r>
-        <w:rPr>
-          <w:b/>
-          <w:bCs/>
-        </w:rPr>
+        <w:t>younger drivers tend to be involved in residential accidents, as ‘</w:t>
+      </w:r>
+      <w:proofErr w:type="spellStart"/>
+      <w:r>
+        <w:t>party_age</w:t>
+      </w:r>
+      <w:proofErr w:type="spellEnd"/>
+      <w:r>
+        <w:t>’ increases so does the likelihood of a collision in an urban area.</w:t>
+      </w:r>
+    </w:p>
+    <w:p/>
+    <w:p>
+      <w:r>
+        <w:br w:type="page"/>
+      </w:r>
+    </w:p>
+    <w:p>
+      <w:r>
+        <w:rPr>
+          <w:b/>
+          <w:bCs/>
+        </w:rPr>
+        <w:lastRenderedPageBreak/>
         <w:t>Plot:</w:t>
       </w:r>
       <w:r>
@@ -2582,7 +2983,6 @@
         <w:rPr>
           <w:noProof/>
         </w:rPr>
-        <w:lastRenderedPageBreak/>
         <w:drawing>
           <wp:inline distT="0" distB="0" distL="0" distR="0" wp14:anchorId="55447FA8" wp14:editId="5BB75CF1">
             <wp:extent cx="2629101" cy="1914525"/>
@@ -2771,13 +3171,18 @@
       </w:r>
     </w:p>
     <w:p/>
-    <w:p/>
-    <w:p>
-      <w:r>
-        <w:rPr>
-          <w:b/>
-          <w:bCs/>
-        </w:rPr>
+    <w:p>
+      <w:r>
+        <w:br w:type="page"/>
+      </w:r>
+    </w:p>
+    <w:p>
+      <w:r>
+        <w:rPr>
+          <w:b/>
+          <w:bCs/>
+        </w:rPr>
+        <w:lastRenderedPageBreak/>
         <w:t>Plot:</w:t>
       </w:r>
       <w:r>
@@ -2847,7 +3252,6 @@
           <w:b/>
           <w:bCs/>
         </w:rPr>
-        <w:lastRenderedPageBreak/>
         <w:t>Actio</w:t>
       </w:r>
       <w:r>
@@ -3008,13 +3412,18 @@
       </w:r>
     </w:p>
     <w:p/>
-    <w:p/>
-    <w:p>
-      <w:r>
-        <w:rPr>
-          <w:b/>
-          <w:bCs/>
-        </w:rPr>
+    <w:p>
+      <w:r>
+        <w:br w:type="page"/>
+      </w:r>
+    </w:p>
+    <w:p>
+      <w:r>
+        <w:rPr>
+          <w:b/>
+          <w:bCs/>
+        </w:rPr>
+        <w:lastRenderedPageBreak/>
         <w:t>Plot:</w:t>
       </w:r>
       <w:r>
@@ -3133,7 +3542,6 @@
           <w:b/>
           <w:bCs/>
         </w:rPr>
-        <w:lastRenderedPageBreak/>
         <w:t>Plot:</w:t>
       </w:r>
       <w:r>
@@ -3238,11 +3646,27 @@
     <w:p/>
     <w:p/>
     <w:p>
-      <w:r>
-        <w:rPr>
-          <w:b/>
-          <w:bCs/>
-        </w:rPr>
+      <w:pPr>
+        <w:rPr>
+          <w:b/>
+          <w:bCs/>
+        </w:rPr>
+      </w:pPr>
+      <w:r>
+        <w:rPr>
+          <w:b/>
+          <w:bCs/>
+        </w:rPr>
+        <w:br w:type="page"/>
+      </w:r>
+    </w:p>
+    <w:p>
+      <w:r>
+        <w:rPr>
+          <w:b/>
+          <w:bCs/>
+        </w:rPr>
+        <w:lastRenderedPageBreak/>
         <w:t>Plot:</w:t>
       </w:r>
       <w:r>
@@ -3354,7 +3778,6 @@
         <w:rPr>
           <w:noProof/>
         </w:rPr>
-        <w:lastRenderedPageBreak/>
         <w:drawing>
           <wp:inline distT="0" distB="0" distL="0" distR="0" wp14:anchorId="74F907A9" wp14:editId="012A9FAB">
             <wp:extent cx="2657475" cy="2045915"/>
@@ -3408,8 +3831,21 @@
         <w:t xml:space="preserve"> </w:t>
       </w:r>
       <w:r>
-        <w:t>collision with a motorcycles (as well as non-motorcycles) decreases with party_age</w:t>
-      </w:r>
+        <w:t xml:space="preserve">collision with a </w:t>
+      </w:r>
+      <w:proofErr w:type="gramStart"/>
+      <w:r>
+        <w:t>motorcycles (as well as non-motorcycles)</w:t>
+      </w:r>
+      <w:proofErr w:type="gramEnd"/>
+      <w:r>
+        <w:t xml:space="preserve"> decreases with </w:t>
+      </w:r>
+      <w:proofErr w:type="spellStart"/>
+      <w:r>
+        <w:t>party_age</w:t>
+      </w:r>
+      <w:proofErr w:type="spellEnd"/>
       <w:r>
         <w:t>.</w:t>
       </w:r>
@@ -3440,17 +3876,46 @@
         <w:t xml:space="preserve"> </w:t>
       </w:r>
       <w:r>
-        <w:t>Note that this is a cross-section of a binomial attribute ‘motorcycle_collision’, which fits under a yes or no category, and ‘party_age’ on the x-axis, demonstrating the decrease in collisions of both types as party_age increases (as evidenced by the clustering and relative support shown in the figure).</w:t>
-      </w:r>
-    </w:p>
-    <w:p/>
-    <w:p/>
-    <w:p>
-      <w:r>
-        <w:rPr>
-          <w:b/>
-          <w:bCs/>
-        </w:rPr>
+        <w:t>Note that this is a cross-section of a binomial attribute ‘</w:t>
+      </w:r>
+      <w:proofErr w:type="spellStart"/>
+      <w:r>
+        <w:t>motorcycle_collision</w:t>
+      </w:r>
+      <w:proofErr w:type="spellEnd"/>
+      <w:r>
+        <w:t>’, which fits under a yes or no category, and ‘</w:t>
+      </w:r>
+      <w:proofErr w:type="spellStart"/>
+      <w:r>
+        <w:t>party_age</w:t>
+      </w:r>
+      <w:proofErr w:type="spellEnd"/>
+      <w:r>
+        <w:t xml:space="preserve">’ on the x-axis, demonstrating the decrease in collisions of both types as </w:t>
+      </w:r>
+      <w:proofErr w:type="spellStart"/>
+      <w:r>
+        <w:t>party_age</w:t>
+      </w:r>
+      <w:proofErr w:type="spellEnd"/>
+      <w:r>
+        <w:t xml:space="preserve"> increases (as evidenced by the clustering and relative support shown in the figure).</w:t>
+      </w:r>
+    </w:p>
+    <w:p/>
+    <w:p>
+      <w:r>
+        <w:br w:type="page"/>
+      </w:r>
+    </w:p>
+    <w:p>
+      <w:r>
+        <w:rPr>
+          <w:b/>
+          <w:bCs/>
+        </w:rPr>
+        <w:lastRenderedPageBreak/>
         <w:t>Plot:</w:t>
       </w:r>
       <w:r>
@@ -3562,7 +4027,6 @@
         <w:rPr>
           <w:noProof/>
         </w:rPr>
-        <w:lastRenderedPageBreak/>
         <w:drawing>
           <wp:inline distT="0" distB="0" distL="0" distR="0" wp14:anchorId="7F237712" wp14:editId="50A35CEC">
             <wp:extent cx="2633663" cy="2058253"/>
@@ -3645,13 +4109,18 @@
       </w:r>
     </w:p>
     <w:p/>
-    <w:p/>
-    <w:p>
-      <w:r>
-        <w:rPr>
-          <w:b/>
-          <w:bCs/>
-        </w:rPr>
+    <w:p>
+      <w:r>
+        <w:br w:type="page"/>
+      </w:r>
+    </w:p>
+    <w:p>
+      <w:r>
+        <w:rPr>
+          <w:b/>
+          <w:bCs/>
+        </w:rPr>
+        <w:lastRenderedPageBreak/>
         <w:t>Plot:</w:t>
       </w:r>
       <w:r>
@@ -3715,8 +4184,13 @@
         <w:t>the odds of a pedestrian being struck by a young driver also</w:t>
       </w:r>
       <w:r>
-        <w:t xml:space="preserve"> decreases with party_age</w:t>
-      </w:r>
+        <w:t xml:space="preserve"> decreases with </w:t>
+      </w:r>
+      <w:proofErr w:type="spellStart"/>
+      <w:r>
+        <w:t>party_age</w:t>
+      </w:r>
+      <w:proofErr w:type="spellEnd"/>
       <w:r>
         <w:t>.</w:t>
       </w:r>
@@ -3766,7 +4240,6 @@
         <w:rPr>
           <w:noProof/>
         </w:rPr>
-        <w:lastRenderedPageBreak/>
         <w:drawing>
           <wp:inline distT="0" distB="0" distL="0" distR="0" wp14:anchorId="4CCAFA07" wp14:editId="48F1181E">
             <wp:extent cx="2595563" cy="1908959"/>
@@ -3855,13 +4328,18 @@
       </w:r>
     </w:p>
     <w:p/>
-    <w:p/>
-    <w:p>
-      <w:r>
-        <w:rPr>
-          <w:b/>
-          <w:bCs/>
-        </w:rPr>
+    <w:p>
+      <w:r>
+        <w:br w:type="page"/>
+      </w:r>
+    </w:p>
+    <w:p>
+      <w:r>
+        <w:rPr>
+          <w:b/>
+          <w:bCs/>
+        </w:rPr>
+        <w:lastRenderedPageBreak/>
         <w:t>Plot:</w:t>
       </w:r>
       <w:r>
@@ -3951,22 +4429,25 @@
         <w:t xml:space="preserve"> </w:t>
       </w:r>
       <w:r>
-        <w:t xml:space="preserve">notice the density of the plot on either side of the 0.0 y-axis. There are clearly more injuries observed when the party_age is low. </w:t>
-      </w:r>
-    </w:p>
-    <w:p/>
-    <w:p>
-      <w:r>
-        <w:br w:type="page"/>
-      </w:r>
-    </w:p>
-    <w:p>
-      <w:r>
-        <w:rPr>
-          <w:b/>
-          <w:bCs/>
-        </w:rPr>
-        <w:lastRenderedPageBreak/>
+        <w:t xml:space="preserve">notice the density of the plot on either side of the 0.0 y-axis. There are clearly more injuries observed when the </w:t>
+      </w:r>
+      <w:proofErr w:type="spellStart"/>
+      <w:r>
+        <w:t>party_age</w:t>
+      </w:r>
+      <w:proofErr w:type="spellEnd"/>
+      <w:r>
+        <w:t xml:space="preserve"> is low. </w:t>
+      </w:r>
+    </w:p>
+    <w:p/>
+    <w:p/>
+    <w:p>
+      <w:r>
+        <w:rPr>
+          <w:b/>
+          <w:bCs/>
+        </w:rPr>
         <w:t>Plot:</w:t>
       </w:r>
       <w:r>
@@ -4057,13 +4538,18 @@
       </w:r>
     </w:p>
     <w:p/>
-    <w:p/>
-    <w:p>
-      <w:r>
-        <w:rPr>
-          <w:b/>
-          <w:bCs/>
-        </w:rPr>
+    <w:p>
+      <w:r>
+        <w:br w:type="page"/>
+      </w:r>
+    </w:p>
+    <w:p>
+      <w:r>
+        <w:rPr>
+          <w:b/>
+          <w:bCs/>
+        </w:rPr>
+        <w:lastRenderedPageBreak/>
         <w:t>Plot:</w:t>
       </w:r>
       <w:r>
@@ -4191,7 +4677,6 @@
         <w:rPr>
           <w:noProof/>
         </w:rPr>
-        <w:lastRenderedPageBreak/>
         <w:drawing>
           <wp:inline distT="0" distB="0" distL="0" distR="0" wp14:anchorId="15AE9F83" wp14:editId="323FCFDD">
             <wp:extent cx="2626021" cy="2105025"/>
@@ -4301,13 +4786,18 @@
       </w:r>
     </w:p>
     <w:p/>
-    <w:p/>
-    <w:p>
-      <w:r>
-        <w:rPr>
-          <w:b/>
-          <w:bCs/>
-        </w:rPr>
+    <w:p>
+      <w:r>
+        <w:br w:type="page"/>
+      </w:r>
+    </w:p>
+    <w:p>
+      <w:r>
+        <w:rPr>
+          <w:b/>
+          <w:bCs/>
+        </w:rPr>
+        <w:lastRenderedPageBreak/>
         <w:t>Plot:</w:t>
       </w:r>
       <w:r>
@@ -4397,7 +4887,15 @@
         <w:t xml:space="preserve"> </w:t>
       </w:r>
       <w:r>
-        <w:t xml:space="preserve">A “silent ride-along parter” could be just the right safety feature for more </w:t>
+        <w:t xml:space="preserve">A “silent ride-along </w:t>
+      </w:r>
+      <w:proofErr w:type="spellStart"/>
+      <w:r>
+        <w:t>parter</w:t>
+      </w:r>
+      <w:proofErr w:type="spellEnd"/>
+      <w:r>
+        <w:t xml:space="preserve">” could be just the right safety feature for more </w:t>
       </w:r>
       <w:r>
         <w:rPr>
@@ -4429,7 +4927,6 @@
         <w:rPr>
           <w:noProof/>
         </w:rPr>
-        <w:lastRenderedPageBreak/>
         <w:drawing>
           <wp:inline distT="0" distB="0" distL="0" distR="0" wp14:anchorId="51D5CDA9" wp14:editId="713FD934">
             <wp:extent cx="2619375" cy="2059959"/>
@@ -4559,7 +5056,15 @@
         <w:t xml:space="preserve"> systems</w:t>
       </w:r>
       <w:r>
-        <w:t xml:space="preserve"> has been so popular in</w:t>
+        <w:t xml:space="preserve"> </w:t>
+      </w:r>
+      <w:proofErr w:type="gramStart"/>
+      <w:r>
+        <w:t>has</w:t>
+      </w:r>
+      <w:proofErr w:type="gramEnd"/>
+      <w:r>
+        <w:t xml:space="preserve"> been so popular in</w:t>
       </w:r>
       <w:r>
         <w:t xml:space="preserve"> </w:t>
@@ -4572,13 +5077,18 @@
       </w:r>
     </w:p>
     <w:p/>
-    <w:p/>
-    <w:p>
-      <w:r>
-        <w:rPr>
-          <w:b/>
-          <w:bCs/>
-        </w:rPr>
+    <w:p>
+      <w:r>
+        <w:br w:type="page"/>
+      </w:r>
+    </w:p>
+    <w:p>
+      <w:r>
+        <w:rPr>
+          <w:b/>
+          <w:bCs/>
+        </w:rPr>
+        <w:lastRenderedPageBreak/>
         <w:t>Plot:</w:t>
       </w:r>
       <w:r>
@@ -4638,9 +5148,19 @@
       <w:r>
         <w:t xml:space="preserve"> </w:t>
       </w:r>
-      <w:r>
-        <w:t>solo-drivers are more likely to hit bicylists</w:t>
-      </w:r>
+      <w:proofErr w:type="gramStart"/>
+      <w:r>
+        <w:t>solo-drivers</w:t>
+      </w:r>
+      <w:proofErr w:type="gramEnd"/>
+      <w:r>
+        <w:t xml:space="preserve"> are more likely to hit </w:t>
+      </w:r>
+      <w:proofErr w:type="spellStart"/>
+      <w:r>
+        <w:t>bicylists</w:t>
+      </w:r>
+      <w:proofErr w:type="spellEnd"/>
       <w:r>
         <w:t>.</w:t>
       </w:r>
@@ -4690,7 +5210,6 @@
         <w:rPr>
           <w:noProof/>
         </w:rPr>
-        <w:lastRenderedPageBreak/>
         <w:drawing>
           <wp:inline distT="0" distB="0" distL="0" distR="0" wp14:anchorId="64544680" wp14:editId="625F4989">
             <wp:extent cx="2651767" cy="2033588"/>
@@ -4739,9 +5258,11 @@
       <w:r>
         <w:t xml:space="preserve"> </w:t>
       </w:r>
+      <w:proofErr w:type="gramStart"/>
       <w:r>
         <w:t>solo-drivers</w:t>
       </w:r>
+      <w:proofErr w:type="gramEnd"/>
       <w:r>
         <w:t xml:space="preserve"> would appear to be</w:t>
       </w:r>
@@ -4778,20 +5299,57 @@
         <w:t xml:space="preserve"> </w:t>
       </w:r>
       <w:r>
-        <w:t>this observation (solo-drivers are more dangerous) is likely to have been affected by the relative abundancy of solo-drivers compared with other drivers. This does not however, detract from the numerous safety benefits of driving with a passenger. This effect of relative support on rule generation can be assessed using a chi-square table to compare expected vs. observed members in each category created by the intersection of ‘party_number’ and ‘motorcycle_collision’ (for example).</w:t>
+        <w:t xml:space="preserve">this observation (solo-drivers are more dangerous) is likely to have been affected by the relative </w:t>
+      </w:r>
+      <w:proofErr w:type="gramStart"/>
+      <w:r>
+        <w:t>abundancy</w:t>
+      </w:r>
+      <w:proofErr w:type="gramEnd"/>
+      <w:r>
+        <w:t xml:space="preserve"> of solo-drivers compared with other drivers. This does </w:t>
+      </w:r>
+      <w:proofErr w:type="gramStart"/>
+      <w:r>
+        <w:t>not</w:t>
+      </w:r>
+      <w:proofErr w:type="gramEnd"/>
+      <w:r>
+        <w:t xml:space="preserve"> however, detract from the numerous safety benefits of driving with a passenger. This effect of relative support on rule generation can be assessed using a chi-square table to compare expected vs. observed members in each category created by the intersection of ‘</w:t>
+      </w:r>
+      <w:proofErr w:type="spellStart"/>
+      <w:r>
+        <w:t>party_number</w:t>
+      </w:r>
+      <w:proofErr w:type="spellEnd"/>
+      <w:r>
+        <w:t>’ and ‘</w:t>
+      </w:r>
+      <w:proofErr w:type="spellStart"/>
+      <w:r>
+        <w:t>motorcycle_collision</w:t>
+      </w:r>
+      <w:proofErr w:type="spellEnd"/>
+      <w:r>
+        <w:t>’ (for example).</w:t>
       </w:r>
       <w:r>
         <w:t xml:space="preserve"> A similar analysis can be performed anytime the distribution of relative support is not even, and when the validity of the rule may be affected.</w:t>
       </w:r>
     </w:p>
     <w:p/>
-    <w:p/>
-    <w:p>
-      <w:r>
-        <w:rPr>
-          <w:b/>
-          <w:bCs/>
-        </w:rPr>
+    <w:p>
+      <w:r>
+        <w:br w:type="page"/>
+      </w:r>
+    </w:p>
+    <w:p>
+      <w:r>
+        <w:rPr>
+          <w:b/>
+          <w:bCs/>
+        </w:rPr>
+        <w:lastRenderedPageBreak/>
         <w:t>Plot:</w:t>
       </w:r>
       <w:r>
@@ -4852,7 +5410,23 @@
         <w:t xml:space="preserve"> </w:t>
       </w:r>
       <w:r>
-        <w:t>a negative correlation between ‘party_number’ and ‘pedestrian_collision’. This time the support for single-party drivers does not appear to be clouding the model.</w:t>
+        <w:t>a negative correlation between ‘</w:t>
+      </w:r>
+      <w:proofErr w:type="spellStart"/>
+      <w:r>
+        <w:t>party_number</w:t>
+      </w:r>
+      <w:proofErr w:type="spellEnd"/>
+      <w:r>
+        <w:t>’ and ‘</w:t>
+      </w:r>
+      <w:proofErr w:type="spellStart"/>
+      <w:r>
+        <w:t>pedestrian_collision</w:t>
+      </w:r>
+      <w:proofErr w:type="spellEnd"/>
+      <w:r>
+        <w:t>’. This time the support for single-party drivers does not appear to be clouding the model.</w:t>
       </w:r>
     </w:p>
     <w:p>
@@ -4881,7 +5455,15 @@
         <w:t xml:space="preserve"> </w:t>
       </w:r>
       <w:r>
-        <w:t>determine if this trend is meaningful by observing the integrity of the underlying data. It seems the plot is most clearly saying “the likelihood of a pedestrian collision decreases with party_number”</w:t>
+        <w:t xml:space="preserve">determine if this trend is meaningful by observing the integrity of the underlying data. It seems the plot is most clearly saying “the likelihood of a pedestrian collision decreases with </w:t>
+      </w:r>
+      <w:proofErr w:type="spellStart"/>
+      <w:r>
+        <w:t>party_number</w:t>
+      </w:r>
+      <w:proofErr w:type="spellEnd"/>
+      <w:r>
+        <w:t>”</w:t>
       </w:r>
       <w:r>
         <w:t>. Investigate to examine the source of this trend.</w:t>
@@ -4906,7 +5488,6 @@
         <w:rPr>
           <w:noProof/>
         </w:rPr>
-        <w:lastRenderedPageBreak/>
         <w:drawing>
           <wp:inline distT="0" distB="0" distL="0" distR="0" wp14:anchorId="0A0ABBC5" wp14:editId="61498E34">
             <wp:extent cx="2658205" cy="2066925"/>
@@ -4995,13 +5576,18 @@
       </w:r>
     </w:p>
     <w:p/>
-    <w:p/>
-    <w:p>
-      <w:r>
-        <w:rPr>
-          <w:b/>
-          <w:bCs/>
-        </w:rPr>
+    <w:p>
+      <w:r>
+        <w:br w:type="page"/>
+      </w:r>
+    </w:p>
+    <w:p>
+      <w:r>
+        <w:rPr>
+          <w:b/>
+          <w:bCs/>
+        </w:rPr>
+        <w:lastRenderedPageBreak/>
         <w:t>Plot:</w:t>
       </w:r>
       <w:r>
@@ -5113,7 +5699,6 @@
         <w:rPr>
           <w:noProof/>
         </w:rPr>
-        <w:lastRenderedPageBreak/>
         <w:drawing>
           <wp:inline distT="0" distB="0" distL="0" distR="0" wp14:anchorId="4C8EED9A" wp14:editId="10FCAC44">
             <wp:extent cx="2607518" cy="2043113"/>
@@ -5163,7 +5748,15 @@
         <w:t xml:space="preserve"> </w:t>
       </w:r>
       <w:r>
-        <w:t>It appears that the likelihood of a tow-away decreases as the severe injury count increases, with a slight inflection near the 0.0 x-axis mark. There appear to be a handful of outliers near the top of the plot, these individuals most likely totaled their vehicles.</w:t>
+        <w:t xml:space="preserve">It appears that the likelihood of a </w:t>
+      </w:r>
+      <w:proofErr w:type="gramStart"/>
+      <w:r>
+        <w:t>tow</w:t>
+      </w:r>
+      <w:proofErr w:type="gramEnd"/>
+      <w:r>
+        <w:t>-away decreases as the severe injury count increases, with a slight inflection near the 0.0 x-axis mark. There appear to be a handful of outliers near the top of the plot, these individuals most likely totaled their vehicles.</w:t>
       </w:r>
       <w:r>
         <w:t xml:space="preserve"> Maybe it is California policy to leave the road on the side of the vehicle if the passenger prefers?</w:t>
@@ -5198,7 +5791,31 @@
         <w:t xml:space="preserve"> </w:t>
       </w:r>
       <w:r>
-        <w:t>I’m not quite sure what to make of this plot. My first suspicion is that the likelihood of a tow_away would increase with the severe_injury_count. We see from the plot however that this is not t</w:t>
+        <w:t xml:space="preserve">I’m not quite sure what to make of this plot. My first suspicion is that the likelihood of a </w:t>
+      </w:r>
+      <w:proofErr w:type="spellStart"/>
+      <w:r>
+        <w:t>tow_away</w:t>
+      </w:r>
+      <w:proofErr w:type="spellEnd"/>
+      <w:r>
+        <w:t xml:space="preserve"> would increase with the </w:t>
+      </w:r>
+      <w:proofErr w:type="spellStart"/>
+      <w:r>
+        <w:t>severe_injury_count</w:t>
+      </w:r>
+      <w:proofErr w:type="spellEnd"/>
+      <w:r>
+        <w:t xml:space="preserve">. We see from the </w:t>
+      </w:r>
+      <w:proofErr w:type="gramStart"/>
+      <w:r>
+        <w:t>plot however</w:t>
+      </w:r>
+      <w:proofErr w:type="gramEnd"/>
+      <w:r>
+        <w:t xml:space="preserve"> that this is not t</w:t>
       </w:r>
       <w:r>
         <w:t>he case.</w:t>
@@ -5211,581 +5828,27 @@
         <w:rPr>
           <w:b/>
           <w:bCs/>
-        </w:rPr>
-        <w:t>Plot:</w:t>
-      </w:r>
-      <w:r>
-        <w:t xml:space="preserve"> </w:t>
-      </w:r>
-    </w:p>
-    <w:p>
-      <w:r>
-        <w:rPr>
-          <w:b/>
-          <w:bCs/>
-        </w:rPr>
-        <w:t>Observations:</w:t>
-      </w:r>
-      <w:r>
-        <w:t xml:space="preserve"> </w:t>
-      </w:r>
-    </w:p>
-    <w:p>
-      <w:r>
-        <w:rPr>
-          <w:b/>
-          <w:bCs/>
-        </w:rPr>
-        <w:t>Actio</w:t>
-      </w:r>
-      <w:r>
-        <w:rPr>
-          <w:b/>
-          <w:bCs/>
-        </w:rPr>
-        <w:t>n</w:t>
-      </w:r>
-      <w:r>
-        <w:rPr>
-          <w:b/>
-          <w:bCs/>
-        </w:rPr>
-        <w:t>:</w:t>
-      </w:r>
-      <w:r>
-        <w:t xml:space="preserve"> </w:t>
-      </w:r>
-    </w:p>
-    <w:p/>
-    <w:p/>
-    <w:p>
-      <w:r>
-        <w:rPr>
-          <w:b/>
-          <w:bCs/>
-        </w:rPr>
-        <w:t>Plot:</w:t>
-      </w:r>
-      <w:r>
-        <w:t xml:space="preserve"> </w:t>
-      </w:r>
-    </w:p>
-    <w:p>
-      <w:r>
-        <w:rPr>
-          <w:b/>
-          <w:bCs/>
-        </w:rPr>
-        <w:t>Observations:</w:t>
-      </w:r>
-      <w:r>
-        <w:t xml:space="preserve"> </w:t>
-      </w:r>
-    </w:p>
-    <w:p>
-      <w:r>
-        <w:rPr>
-          <w:b/>
-          <w:bCs/>
-        </w:rPr>
-        <w:t>Actio</w:t>
-      </w:r>
-      <w:r>
-        <w:rPr>
-          <w:b/>
-          <w:bCs/>
-        </w:rPr>
-        <w:t>n</w:t>
-      </w:r>
-      <w:r>
-        <w:rPr>
-          <w:b/>
-          <w:bCs/>
-        </w:rPr>
-        <w:t>:</w:t>
-      </w:r>
-      <w:r>
-        <w:t xml:space="preserve"> </w:t>
-      </w:r>
-    </w:p>
-    <w:p/>
-    <w:p/>
-    <w:p>
-      <w:r>
-        <w:rPr>
-          <w:b/>
-          <w:bCs/>
-        </w:rPr>
-        <w:t>Plot:</w:t>
-      </w:r>
-      <w:r>
-        <w:t xml:space="preserve"> </w:t>
-      </w:r>
-    </w:p>
-    <w:p>
-      <w:r>
-        <w:rPr>
-          <w:b/>
-          <w:bCs/>
-        </w:rPr>
-        <w:t>Observations:</w:t>
-      </w:r>
-      <w:r>
-        <w:t xml:space="preserve"> </w:t>
-      </w:r>
-    </w:p>
-    <w:p>
-      <w:r>
-        <w:rPr>
-          <w:b/>
-          <w:bCs/>
-        </w:rPr>
-        <w:t>Actio</w:t>
-      </w:r>
-      <w:r>
-        <w:rPr>
-          <w:b/>
-          <w:bCs/>
-        </w:rPr>
-        <w:t>n</w:t>
-      </w:r>
-      <w:r>
-        <w:rPr>
-          <w:b/>
-          <w:bCs/>
-        </w:rPr>
-        <w:t>:</w:t>
-      </w:r>
-      <w:r>
-        <w:t xml:space="preserve"> </w:t>
-      </w:r>
-    </w:p>
-    <w:p/>
-    <w:p/>
-    <w:p>
-      <w:r>
-        <w:rPr>
-          <w:b/>
-          <w:bCs/>
-        </w:rPr>
-        <w:t>Plot:</w:t>
-      </w:r>
-      <w:r>
-        <w:t xml:space="preserve"> </w:t>
-      </w:r>
-    </w:p>
-    <w:p>
-      <w:r>
-        <w:rPr>
-          <w:b/>
-          <w:bCs/>
-        </w:rPr>
-        <w:t>Observations:</w:t>
-      </w:r>
-      <w:r>
-        <w:t xml:space="preserve"> </w:t>
-      </w:r>
-    </w:p>
-    <w:p>
-      <w:r>
-        <w:rPr>
-          <w:b/>
-          <w:bCs/>
-        </w:rPr>
-        <w:t>Actio</w:t>
-      </w:r>
-      <w:r>
-        <w:rPr>
-          <w:b/>
-          <w:bCs/>
-        </w:rPr>
-        <w:t>n</w:t>
-      </w:r>
-      <w:r>
-        <w:rPr>
-          <w:b/>
-          <w:bCs/>
-        </w:rPr>
-        <w:t>:</w:t>
-      </w:r>
-      <w:r>
-        <w:t xml:space="preserve"> </w:t>
-      </w:r>
-    </w:p>
-    <w:p/>
-    <w:p/>
-    <w:p>
-      <w:r>
-        <w:rPr>
-          <w:b/>
-          <w:bCs/>
-        </w:rPr>
-        <w:t>Plot:</w:t>
-      </w:r>
-      <w:r>
-        <w:t xml:space="preserve"> </w:t>
-      </w:r>
-    </w:p>
-    <w:p>
-      <w:r>
-        <w:rPr>
-          <w:b/>
-          <w:bCs/>
-        </w:rPr>
-        <w:t>Observations:</w:t>
-      </w:r>
-      <w:r>
-        <w:t xml:space="preserve"> </w:t>
-      </w:r>
-    </w:p>
-    <w:p>
-      <w:r>
-        <w:rPr>
-          <w:b/>
-          <w:bCs/>
-        </w:rPr>
-        <w:t>Actio</w:t>
-      </w:r>
-      <w:r>
-        <w:rPr>
-          <w:b/>
-          <w:bCs/>
-        </w:rPr>
-        <w:t>n</w:t>
-      </w:r>
-      <w:r>
-        <w:rPr>
-          <w:b/>
-          <w:bCs/>
-        </w:rPr>
-        <w:t>:</w:t>
-      </w:r>
-      <w:r>
-        <w:t xml:space="preserve"> </w:t>
-      </w:r>
-    </w:p>
-    <w:p/>
-    <w:p/>
-    <w:p/>
-    <w:p/>
-    <w:p/>
-    <w:p/>
-    <w:p/>
-    <w:p/>
-    <w:p>
-      <w:r>
-        <w:t>MIN-MAX NORMALIZED PCA ON COLLISIONS DATA</w:t>
-      </w:r>
-    </w:p>
-    <w:p/>
-    <w:p>
-      <w:r>
-        <w:rPr>
-          <w:b/>
-          <w:bCs/>
-        </w:rPr>
-        <w:t>Plot:</w:t>
-      </w:r>
-      <w:r>
-        <w:t xml:space="preserve"> </w:t>
-      </w:r>
-    </w:p>
-    <w:p>
-      <w:r>
-        <w:rPr>
-          <w:b/>
-          <w:bCs/>
-        </w:rPr>
-        <w:t>Observations:</w:t>
-      </w:r>
-      <w:r>
-        <w:t xml:space="preserve"> </w:t>
-      </w:r>
-    </w:p>
-    <w:p>
-      <w:r>
-        <w:rPr>
-          <w:b/>
-          <w:bCs/>
-        </w:rPr>
-        <w:t>Actio</w:t>
-      </w:r>
-      <w:r>
-        <w:rPr>
-          <w:b/>
-          <w:bCs/>
-        </w:rPr>
-        <w:t>n</w:t>
-      </w:r>
-      <w:r>
-        <w:rPr>
-          <w:b/>
-          <w:bCs/>
-        </w:rPr>
-        <w:t>:</w:t>
-      </w:r>
-      <w:r>
-        <w:t xml:space="preserve"> </w:t>
-      </w:r>
-    </w:p>
-    <w:p/>
-    <w:p/>
-    <w:p>
-      <w:r>
-        <w:rPr>
-          <w:b/>
-          <w:bCs/>
-        </w:rPr>
-        <w:t>Plot:</w:t>
-      </w:r>
-      <w:r>
-        <w:t xml:space="preserve"> </w:t>
-      </w:r>
-    </w:p>
-    <w:p>
-      <w:r>
-        <w:rPr>
-          <w:b/>
-          <w:bCs/>
-        </w:rPr>
-        <w:t>Observations:</w:t>
-      </w:r>
-      <w:r>
-        <w:t xml:space="preserve"> </w:t>
-      </w:r>
-    </w:p>
-    <w:p>
-      <w:r>
-        <w:rPr>
-          <w:b/>
-          <w:bCs/>
-        </w:rPr>
-        <w:t>Actio</w:t>
-      </w:r>
-      <w:r>
-        <w:rPr>
-          <w:b/>
-          <w:bCs/>
-        </w:rPr>
-        <w:t>n</w:t>
-      </w:r>
-      <w:r>
-        <w:rPr>
-          <w:b/>
-          <w:bCs/>
-        </w:rPr>
-        <w:t>:</w:t>
-      </w:r>
-      <w:r>
-        <w:t xml:space="preserve"> </w:t>
-      </w:r>
-    </w:p>
-    <w:p/>
-    <w:p/>
-    <w:p>
-      <w:r>
-        <w:rPr>
-          <w:b/>
-          <w:bCs/>
-        </w:rPr>
-        <w:t>Plot:</w:t>
-      </w:r>
-      <w:r>
-        <w:t xml:space="preserve"> </w:t>
-      </w:r>
-    </w:p>
-    <w:p>
-      <w:r>
-        <w:rPr>
-          <w:b/>
-          <w:bCs/>
-        </w:rPr>
-        <w:t>Observations:</w:t>
-      </w:r>
-      <w:r>
-        <w:t xml:space="preserve"> </w:t>
-      </w:r>
-    </w:p>
-    <w:p>
-      <w:r>
-        <w:rPr>
-          <w:b/>
-          <w:bCs/>
-        </w:rPr>
-        <w:t>Actio</w:t>
-      </w:r>
-      <w:r>
-        <w:rPr>
-          <w:b/>
-          <w:bCs/>
-        </w:rPr>
-        <w:t>n</w:t>
-      </w:r>
-      <w:r>
-        <w:rPr>
-          <w:b/>
-          <w:bCs/>
-        </w:rPr>
-        <w:t>:</w:t>
-      </w:r>
-      <w:r>
-        <w:t xml:space="preserve"> </w:t>
-      </w:r>
-    </w:p>
-    <w:p/>
-    <w:p/>
-    <w:p>
-      <w:r>
-        <w:rPr>
-          <w:b/>
-          <w:bCs/>
-        </w:rPr>
-        <w:t>Plot:</w:t>
-      </w:r>
-      <w:r>
-        <w:t xml:space="preserve"> </w:t>
-      </w:r>
-    </w:p>
-    <w:p>
-      <w:r>
-        <w:rPr>
-          <w:b/>
-          <w:bCs/>
-        </w:rPr>
-        <w:t>Observations:</w:t>
-      </w:r>
-      <w:r>
-        <w:t xml:space="preserve"> </w:t>
-      </w:r>
-    </w:p>
-    <w:p>
-      <w:r>
-        <w:rPr>
-          <w:b/>
-          <w:bCs/>
-        </w:rPr>
-        <w:t>Actio</w:t>
-      </w:r>
-      <w:r>
-        <w:rPr>
-          <w:b/>
-          <w:bCs/>
-        </w:rPr>
-        <w:t>n</w:t>
-      </w:r>
-      <w:r>
-        <w:rPr>
-          <w:b/>
-          <w:bCs/>
-        </w:rPr>
-        <w:t>:</w:t>
-      </w:r>
-      <w:r>
-        <w:t xml:space="preserve"> </w:t>
-      </w:r>
-    </w:p>
-    <w:p/>
-    <w:p/>
-    <w:p>
-      <w:r>
-        <w:rPr>
-          <w:b/>
-          <w:bCs/>
-        </w:rPr>
-        <w:t>Plot:</w:t>
-      </w:r>
-      <w:r>
-        <w:t xml:space="preserve"> </w:t>
-      </w:r>
-    </w:p>
-    <w:p>
-      <w:r>
-        <w:rPr>
-          <w:b/>
-          <w:bCs/>
-        </w:rPr>
-        <w:t>Observations:</w:t>
-      </w:r>
-      <w:r>
-        <w:t xml:space="preserve"> </w:t>
-      </w:r>
-    </w:p>
-    <w:p>
-      <w:r>
-        <w:rPr>
-          <w:b/>
-          <w:bCs/>
-        </w:rPr>
-        <w:t>Actio</w:t>
-      </w:r>
-      <w:r>
-        <w:rPr>
-          <w:b/>
-          <w:bCs/>
-        </w:rPr>
-        <w:t>n</w:t>
-      </w:r>
-      <w:r>
-        <w:rPr>
-          <w:b/>
-          <w:bCs/>
-        </w:rPr>
-        <w:t>:</w:t>
-      </w:r>
-      <w:r>
-        <w:t xml:space="preserve"> </w:t>
-      </w:r>
-    </w:p>
-    <w:p/>
-    <w:p/>
-    <w:p>
-      <w:r>
-        <w:rPr>
-          <w:b/>
-          <w:bCs/>
-        </w:rPr>
-        <w:t>Plot:</w:t>
-      </w:r>
-      <w:r>
-        <w:t xml:space="preserve"> </w:t>
-      </w:r>
-    </w:p>
-    <w:p>
-      <w:r>
-        <w:rPr>
-          <w:b/>
-          <w:bCs/>
-        </w:rPr>
-        <w:t>Observations:</w:t>
-      </w:r>
-      <w:r>
-        <w:t xml:space="preserve"> </w:t>
-      </w:r>
-    </w:p>
-    <w:p>
-      <w:r>
-        <w:rPr>
-          <w:b/>
-          <w:bCs/>
-        </w:rPr>
-        <w:t>Actio</w:t>
-      </w:r>
-      <w:r>
-        <w:rPr>
-          <w:b/>
-          <w:bCs/>
-        </w:rPr>
-        <w:t>n</w:t>
-      </w:r>
-      <w:r>
-        <w:rPr>
-          <w:b/>
-          <w:bCs/>
-        </w:rPr>
-        <w:t>:</w:t>
-      </w:r>
-      <w:r>
-        <w:t xml:space="preserve"> </w:t>
+          <w:u w:val="single"/>
+        </w:rPr>
+        <w:t>Summary of ‘</w:t>
+      </w:r>
+      <w:proofErr w:type="spellStart"/>
+      <w:r>
+        <w:rPr>
+          <w:b/>
+          <w:bCs/>
+          <w:u w:val="single"/>
+        </w:rPr>
+        <w:t>df_collisions_parties</w:t>
+      </w:r>
+      <w:proofErr w:type="spellEnd"/>
+      <w:r>
+        <w:rPr>
+          <w:b/>
+          <w:bCs/>
+          <w:u w:val="single"/>
+        </w:rPr>
+        <w:t>’ Numerical PCA</w:t>
       </w:r>
     </w:p>
     <w:p/>

</xml_diff>

<commit_message>
more formatting and content.
</commit_message>
<xml_diff>
--- a/Numeric_PCA_Report.docx
+++ b/Numeric_PCA_Report.docx
@@ -37,7 +37,19 @@
         <w:t xml:space="preserve"> by</w:t>
       </w:r>
       <w:r>
-        <w:t xml:space="preserve"> plotting numerical attribute columns in a series of cross-plots to observe correlations</w:t>
+        <w:t xml:space="preserve"> </w:t>
+      </w:r>
+      <w:r>
+        <w:t>examining</w:t>
+      </w:r>
+      <w:r>
+        <w:t xml:space="preserve"> numerical attribute columns </w:t>
+      </w:r>
+      <w:r>
+        <w:t>using</w:t>
+      </w:r>
+      <w:r>
+        <w:t xml:space="preserve"> a series of cross-plots to observe correlations</w:t>
       </w:r>
       <w:r>
         <w:t xml:space="preserve"> </w:t>
@@ -46,7 +58,7 @@
         <w:t>and interesting</w:t>
       </w:r>
       <w:r>
-        <w:t xml:space="preserve"> data cluster</w:t>
+        <w:t xml:space="preserve"> cluster</w:t>
       </w:r>
       <w:r>
         <w:t>s</w:t>
@@ -58,7 +70,19 @@
         <w:t>throughout</w:t>
       </w:r>
       <w:r>
-        <w:t xml:space="preserve"> the training data frames collected from </w:t>
+        <w:t xml:space="preserve"> the training </w:t>
+      </w:r>
+      <w:r>
+        <w:t>set</w:t>
+      </w:r>
+      <w:r>
+        <w:t xml:space="preserve"> </w:t>
+      </w:r>
+      <w:r>
+        <w:t xml:space="preserve">data </w:t>
+      </w:r>
+      <w:r>
+        <w:t xml:space="preserve">frames collected from </w:t>
       </w:r>
       <w:r>
         <w:t xml:space="preserve">the </w:t>
@@ -72,7 +96,13 @@
       </w:r>
       <w:proofErr w:type="spellEnd"/>
       <w:r>
-        <w:t xml:space="preserve"> database file.</w:t>
+        <w:t xml:space="preserve"> </w:t>
+      </w:r>
+      <w:r>
+        <w:t>source</w:t>
+      </w:r>
+      <w:r>
+        <w:t xml:space="preserve"> file.</w:t>
       </w:r>
     </w:p>
     <w:p/>
@@ -94,28 +124,46 @@
         <w:t>Principal component analysis is a popular technique for analyzing large datasets containing a high number of dimensions/features per observation, increasing the interpretability of data while preserving the maximum amount of information, and enabling the visualization of multidimensional data.</w:t>
       </w:r>
       <w:r>
-        <w:t>”</w:t>
-      </w:r>
-      <w:r>
-        <w:t xml:space="preserve"> -current Wikipedia definition</w:t>
+        <w:t>” -current definition</w:t>
       </w:r>
       <w:r>
         <w:t xml:space="preserve"> of PCA</w:t>
       </w:r>
       <w:r>
+        <w:t>,</w:t>
+      </w:r>
+      <w:r>
+        <w:t xml:space="preserve"> according to </w:t>
+      </w:r>
+      <w:r>
+        <w:t>Wikipedia</w:t>
+      </w:r>
+      <w:r>
         <w:t>.</w:t>
       </w:r>
     </w:p>
     <w:p/>
     <w:p>
       <w:r>
-        <w:t>Our</w:t>
-      </w:r>
-      <w:r>
-        <w:t xml:space="preserve"> </w:t>
-      </w:r>
-      <w:r>
-        <w:t xml:space="preserve">numerical PCA was conducted using the cleaned and prepared data training sample data frames, collected from the </w:t>
+        <w:t>Team 5’s</w:t>
+      </w:r>
+      <w:r>
+        <w:t xml:space="preserve"> </w:t>
+      </w:r>
+      <w:r>
+        <w:t xml:space="preserve">numerical PCA was conducted using the </w:t>
+      </w:r>
+      <w:r>
+        <w:t>pre-processed</w:t>
+      </w:r>
+      <w:r>
+        <w:t xml:space="preserve"> data training </w:t>
+      </w:r>
+      <w:r>
+        <w:t>tuples</w:t>
+      </w:r>
+      <w:r>
+        <w:t xml:space="preserve">, collected from the </w:t>
       </w:r>
       <w:proofErr w:type="spellStart"/>
       <w:r>
@@ -123,10 +171,31 @@
       </w:r>
       <w:proofErr w:type="spellEnd"/>
       <w:r>
-        <w:t xml:space="preserve"> source file. The algorith</w:t>
-      </w:r>
-      <w:r>
-        <w:t>m that was developed for this task (see ‘</w:t>
+        <w:t xml:space="preserve"> source </w:t>
+      </w:r>
+      <w:r>
+        <w:t>file, by way of</w:t>
+      </w:r>
+      <w:r>
+        <w:t xml:space="preserve"> PANDAS </w:t>
+      </w:r>
+      <w:r>
+        <w:t>data frame</w:t>
+      </w:r>
+      <w:r>
+        <w:t>s</w:t>
+      </w:r>
+      <w:r>
+        <w:t>. The algorith</w:t>
+      </w:r>
+      <w:r>
+        <w:t xml:space="preserve">m that </w:t>
+      </w:r>
+      <w:r>
+        <w:t>we</w:t>
+      </w:r>
+      <w:r>
+        <w:t xml:space="preserve"> developed for this task (see ‘</w:t>
       </w:r>
       <w:proofErr w:type="spellStart"/>
       <w:r>
@@ -143,19 +212,59 @@
         <w:t>details</w:t>
       </w:r>
       <w:r>
+        <w:t xml:space="preserve"> about the numeric PCA algorithm</w:t>
+      </w:r>
+      <w:r>
         <w:t xml:space="preserve">) </w:t>
       </w:r>
       <w:r>
         <w:t xml:space="preserve">performs an exhaustive cross-comparison of 86 </w:t>
       </w:r>
       <w:r>
-        <w:t xml:space="preserve">original numeric or transformed-numeric </w:t>
+        <w:t xml:space="preserve">original numeric </w:t>
+      </w:r>
+      <w:r>
+        <w:t>and</w:t>
+      </w:r>
+      <w:r>
+        <w:t xml:space="preserve"> transformed-</w:t>
+      </w:r>
+      <w:r>
+        <w:t>binary nominal</w:t>
+      </w:r>
+      <w:r>
+        <w:t xml:space="preserve"> </w:t>
       </w:r>
       <w:r>
         <w:t xml:space="preserve">attribute </w:t>
       </w:r>
       <w:r>
-        <w:t>columns and is proven to</w:t>
+        <w:t>columns</w:t>
+      </w:r>
+      <w:r>
+        <w:t xml:space="preserve"> and generates 992 plots for the </w:t>
+      </w:r>
+      <w:proofErr w:type="spellStart"/>
+      <w:r>
+        <w:t>df_collision_parties</w:t>
+      </w:r>
+      <w:proofErr w:type="spellEnd"/>
+      <w:r>
+        <w:t xml:space="preserve"> data frame, which is itself composed of an inner-join of matching tuple sets collected from the ‘collisions’ and ‘parties’ tables of the </w:t>
+      </w:r>
+      <w:proofErr w:type="spellStart"/>
+      <w:r>
+        <w:t>switrs</w:t>
+      </w:r>
+      <w:proofErr w:type="spellEnd"/>
+      <w:r>
+        <w:t xml:space="preserve"> source file.</w:t>
+      </w:r>
+      <w:r>
+        <w:t xml:space="preserve"> The algorithm has been </w:t>
+      </w:r>
+      <w:r>
+        <w:t>proven to</w:t>
       </w:r>
       <w:r>
         <w:t xml:space="preserve"> complete this task</w:t>
@@ -167,10 +276,25 @@
         <w:t xml:space="preserve"> under</w:t>
       </w:r>
       <w:r>
-        <w:t xml:space="preserve"> 9 minutes estimated clock time, and</w:t>
-      </w:r>
-      <w:r>
-        <w:t xml:space="preserve"> O(n</w:t>
+        <w:t xml:space="preserve"> 9 minutes </w:t>
+      </w:r>
+      <w:r>
+        <w:t>(performed on a Lenovo x86-64 machine)</w:t>
+      </w:r>
+      <w:r>
+        <w:t xml:space="preserve">, </w:t>
+      </w:r>
+      <w:r>
+        <w:t xml:space="preserve">in </w:t>
+      </w:r>
+      <w:r>
+        <w:rPr>
+          <w:rFonts w:cstheme="minorHAnsi"/>
+        </w:rPr>
+        <w:t>Θ</w:t>
+      </w:r>
+      <w:r>
+        <w:t>(n</w:t>
       </w:r>
       <w:r>
         <w:rPr>
@@ -182,7 +306,13 @@
         <w:t xml:space="preserve">) computational complexity. </w:t>
       </w:r>
       <w:r>
-        <w:t xml:space="preserve">The </w:t>
+        <w:t>Th</w:t>
+      </w:r>
+      <w:r>
+        <w:t>is</w:t>
+      </w:r>
+      <w:r>
+        <w:t xml:space="preserve"> </w:t>
       </w:r>
       <w:r>
         <w:t>algorithm generates a cross-plot</w:t>
@@ -197,104 +327,36 @@
         <w:t xml:space="preserve"> attribute intersection that can be observed</w:t>
       </w:r>
       <w:r>
-        <w:t xml:space="preserve"> in the frame composed of t</w:t>
-      </w:r>
-      <w:r>
-        <w:t xml:space="preserve">he </w:t>
-      </w:r>
-      <w:r>
-        <w:t>n=</w:t>
-      </w:r>
-      <w:r>
-        <w:t xml:space="preserve">10,000 </w:t>
-      </w:r>
-      <w:r>
-        <w:t xml:space="preserve">data </w:t>
-      </w:r>
-      <w:r>
-        <w:t>points found in</w:t>
-      </w:r>
-      <w:r>
-        <w:t xml:space="preserve"> ‘</w:t>
+        <w:t xml:space="preserve"> in the </w:t>
+      </w:r>
+      <w:r>
+        <w:t>‘</w:t>
       </w:r>
       <w:proofErr w:type="spellStart"/>
       <w:r>
-        <w:t>df_collision_</w:t>
-      </w:r>
-      <w:proofErr w:type="gramStart"/>
-      <w:r>
-        <w:t>parties</w:t>
+        <w:t>df_collision_parties</w:t>
       </w:r>
       <w:proofErr w:type="spellEnd"/>
       <w:r>
         <w:t>’</w:t>
       </w:r>
-      <w:proofErr w:type="gramEnd"/>
-      <w:r>
-        <w:t>. This</w:t>
-      </w:r>
-      <w:r>
-        <w:t xml:space="preserve"> data frame</w:t>
-      </w:r>
-      <w:r>
-        <w:t xml:space="preserve"> </w:t>
-      </w:r>
-      <w:r>
-        <w:t xml:space="preserve">is </w:t>
-      </w:r>
-      <w:r>
-        <w:t>the result of an SQL-like</w:t>
-      </w:r>
-      <w:r>
-        <w:t xml:space="preserve"> </w:t>
-      </w:r>
-      <w:r>
-        <w:t>inner join o</w:t>
-      </w:r>
-      <w:r>
-        <w:t>f</w:t>
-      </w:r>
-      <w:r>
-        <w:t xml:space="preserve"> the ‘</w:t>
-      </w:r>
-      <w:r>
-        <w:t>collisions</w:t>
-      </w:r>
-      <w:r>
-        <w:t>’</w:t>
-      </w:r>
-      <w:r>
-        <w:t xml:space="preserve"> and </w:t>
-      </w:r>
-      <w:r>
-        <w:t>‘</w:t>
-      </w:r>
-      <w:r>
-        <w:t>parties</w:t>
-      </w:r>
-      <w:r>
-        <w:t>’</w:t>
-      </w:r>
-      <w:r>
-        <w:t xml:space="preserve"> training samples</w:t>
-      </w:r>
-      <w:r>
-        <w:t xml:space="preserve"> collected from the </w:t>
-      </w:r>
-      <w:r>
-        <w:t>SQLite</w:t>
-      </w:r>
-      <w:r>
-        <w:t xml:space="preserve"> source file</w:t>
-      </w:r>
-      <w:r>
-        <w:t xml:space="preserve"> </w:t>
-      </w:r>
-      <w:r>
-        <w:t>by way of random</w:t>
-      </w:r>
-      <w:r>
-        <w:t xml:space="preserve"> sampling.</w:t>
+      <w:r>
+        <w:t xml:space="preserve"> </w:t>
+      </w:r>
+      <w:r>
+        <w:t xml:space="preserve">joined data </w:t>
+      </w:r>
+      <w:r>
+        <w:t xml:space="preserve">frame </w:t>
+      </w:r>
+      <w:r>
+        <w:t xml:space="preserve">object </w:t>
+      </w:r>
+      <w:r>
+        <w:t xml:space="preserve">composed </w:t>
+      </w:r>
+      <w:r>
+        <w:t>of 10,000 random samples.</w:t>
       </w:r>
     </w:p>
     <w:p/>
@@ -315,9 +377,15 @@
         <w:t xml:space="preserve"> </w:t>
       </w:r>
       <w:r>
+        <w:t xml:space="preserve">the </w:t>
+      </w:r>
+      <w:r>
         <w:t xml:space="preserve">non-standardized data </w:t>
       </w:r>
       <w:r>
+        <w:t xml:space="preserve">in these frames, </w:t>
+      </w:r>
+      <w:r>
         <w:t xml:space="preserve">we </w:t>
       </w:r>
       <w:r>
@@ -348,10 +416,13 @@
         <w:t>patterns</w:t>
       </w:r>
       <w:r>
-        <w:t xml:space="preserve"> that m</w:t>
-      </w:r>
-      <w:r>
-        <w:t xml:space="preserve">ay </w:t>
+        <w:t xml:space="preserve"> that </w:t>
+      </w:r>
+      <w:r>
+        <w:t>might</w:t>
+      </w:r>
+      <w:r>
+        <w:t xml:space="preserve"> </w:t>
       </w:r>
       <w:r>
         <w:t xml:space="preserve">be obscured by </w:t>
@@ -363,7 +434,13 @@
         <w:t xml:space="preserve"> or otherwise hidden with</w:t>
       </w:r>
       <w:r>
-        <w:t>in the massive data set</w:t>
+        <w:t xml:space="preserve">in the </w:t>
+      </w:r>
+      <w:r>
+        <w:t xml:space="preserve">wide scope of the </w:t>
+      </w:r>
+      <w:r>
+        <w:t>massive data set</w:t>
       </w:r>
       <w:r>
         <w:t>.</w:t>
@@ -378,7 +455,13 @@
         <w:t>nsights</w:t>
       </w:r>
       <w:r>
-        <w:t xml:space="preserve"> into underlying </w:t>
+        <w:t xml:space="preserve"> into </w:t>
+      </w:r>
+      <w:r>
+        <w:t xml:space="preserve">these </w:t>
+      </w:r>
+      <w:r>
+        <w:t xml:space="preserve">underlying </w:t>
       </w:r>
       <w:r>
         <w:t>trends and</w:t>
@@ -386,63 +469,81 @@
       <w:r>
         <w:t xml:space="preserve"> distributions </w:t>
       </w:r>
-      <w:proofErr w:type="gramStart"/>
       <w:r>
         <w:t>provide</w:t>
       </w:r>
       <w:r>
-        <w:t>s</w:t>
-      </w:r>
-      <w:proofErr w:type="gramEnd"/>
-      <w:r>
         <w:t xml:space="preserve"> us with</w:t>
       </w:r>
       <w:r>
         <w:t xml:space="preserve"> useful guidance that can </w:t>
       </w:r>
       <w:r>
-        <w:t xml:space="preserve">assist in </w:t>
-      </w:r>
-      <w:r>
-        <w:t>constructing classifiers capable of distinguishing driver</w:t>
+        <w:t>assist</w:t>
+      </w:r>
+      <w:r>
+        <w:t xml:space="preserve"> us</w:t>
+      </w:r>
+      <w:r>
+        <w:t xml:space="preserve"> in </w:t>
+      </w:r>
+      <w:r>
+        <w:t xml:space="preserve">constructing classifiers capable of distinguishing </w:t>
+      </w:r>
+      <w:r>
+        <w:t xml:space="preserve">the </w:t>
+      </w:r>
+      <w:proofErr w:type="spellStart"/>
+      <w:r>
+        <w:t>switrs</w:t>
+      </w:r>
+      <w:proofErr w:type="spellEnd"/>
+      <w:r>
+        <w:t xml:space="preserve"> common </w:t>
+      </w:r>
+      <w:r>
+        <w:t>driver</w:t>
       </w:r>
       <w:r>
         <w:t xml:space="preserve"> classes</w:t>
       </w:r>
       <w:r>
-        <w:t xml:space="preserve"> by their </w:t>
+        <w:t xml:space="preserve"> by their</w:t>
+      </w:r>
+      <w:r>
+        <w:t xml:space="preserve"> varying</w:t>
+      </w:r>
+      <w:r>
+        <w:t xml:space="preserve"> </w:t>
       </w:r>
       <w:r>
         <w:t>attribute qualities.</w:t>
       </w:r>
       <w:r>
-        <w:t xml:space="preserve"> The PCA plots themselves can also be the source of much information and provide intuition about the data set under examination.</w:t>
-      </w:r>
-    </w:p>
-    <w:p/>
-    <w:p>
-      <w:pPr>
-        <w:rPr>
-          <w:u w:val="single"/>
-        </w:rPr>
-      </w:pPr>
-      <w:r>
-        <w:rPr>
-          <w:u w:val="single"/>
-        </w:rPr>
-        <w:t xml:space="preserve">BEGIN: </w:t>
-      </w:r>
-      <w:r>
-        <w:rPr>
-          <w:u w:val="single"/>
-        </w:rPr>
-        <w:t>AS-IS</w:t>
-      </w:r>
-      <w:r>
-        <w:rPr>
-          <w:u w:val="single"/>
-        </w:rPr>
-        <w:t xml:space="preserve"> NUMERIC PCA CROSS-PLOTS</w:t>
+        <w:t xml:space="preserve"> The PCA plots themselves can also be the source of much information and provide </w:t>
+      </w:r>
+      <w:r>
+        <w:t xml:space="preserve">the viewer with a general </w:t>
+      </w:r>
+      <w:r>
+        <w:t xml:space="preserve">intuition about the data set </w:t>
+      </w:r>
+      <w:r>
+        <w:t>being</w:t>
+      </w:r>
+      <w:r>
+        <w:t xml:space="preserve"> exami</w:t>
+      </w:r>
+      <w:r>
+        <w:t>ned</w:t>
+      </w:r>
+      <w:r>
+        <w:t>.</w:t>
+      </w:r>
+    </w:p>
+    <w:p>
+      <w:r>
+        <w:br w:type="page"/>
       </w:r>
     </w:p>
     <w:p/>
@@ -512,7 +613,13 @@
         <w:t xml:space="preserve"> </w:t>
       </w:r>
       <w:r>
-        <w:t>a linear trend is observed between alcohol-involvement and the rate of bicyclist collisions.</w:t>
+        <w:t xml:space="preserve">a linear trend is observed between alcohol-involvement and the rate of bicyclist </w:t>
+      </w:r>
+      <w:r>
+        <w:t>injuries</w:t>
+      </w:r>
+      <w:r>
+        <w:t>.</w:t>
       </w:r>
     </w:p>
     <w:p>
@@ -538,7 +645,43 @@
         <w:t>:</w:t>
       </w:r>
       <w:r>
-        <w:t xml:space="preserve"> This pattern can easily be fitted with a linear regression model to predict outcomes based on numerical trends.</w:t>
+        <w:t xml:space="preserve"> This pattern can easily be </w:t>
+      </w:r>
+      <w:r>
+        <w:t>fitted to</w:t>
+      </w:r>
+      <w:r>
+        <w:t xml:space="preserve"> a linear regression model </w:t>
+      </w:r>
+      <w:r>
+        <w:t xml:space="preserve">and </w:t>
+      </w:r>
+      <w:r>
+        <w:t>used</w:t>
+      </w:r>
+      <w:r>
+        <w:t xml:space="preserve"> </w:t>
+      </w:r>
+      <w:r>
+        <w:t xml:space="preserve">to predict </w:t>
+      </w:r>
+      <w:r>
+        <w:t xml:space="preserve">numeric </w:t>
+      </w:r>
+      <w:r>
+        <w:t>outcomes</w:t>
+      </w:r>
+      <w:r>
+        <w:t xml:space="preserve"> in the </w:t>
+      </w:r>
+      <w:r>
+        <w:t>SWITRS</w:t>
+      </w:r>
+      <w:r>
+        <w:t xml:space="preserve"> data set</w:t>
+      </w:r>
+      <w:r>
+        <w:t>.</w:t>
       </w:r>
     </w:p>
     <w:p/>
@@ -667,13 +810,18 @@
       </w:r>
     </w:p>
     <w:p/>
-    <w:p/>
-    <w:p>
-      <w:r>
-        <w:rPr>
-          <w:b/>
-          <w:bCs/>
-        </w:rPr>
+    <w:p>
+      <w:r>
+        <w:br w:type="page"/>
+      </w:r>
+    </w:p>
+    <w:p>
+      <w:r>
+        <w:rPr>
+          <w:b/>
+          <w:bCs/>
+        </w:rPr>
+        <w:lastRenderedPageBreak/>
         <w:t>Plot:</w:t>
       </w:r>
       <w:r>
@@ -787,18 +935,13 @@
       </w:r>
     </w:p>
     <w:p/>
-    <w:p>
-      <w:r>
-        <w:br w:type="page"/>
-      </w:r>
-    </w:p>
-    <w:p>
-      <w:r>
-        <w:rPr>
-          <w:b/>
-          <w:bCs/>
-        </w:rPr>
-        <w:lastRenderedPageBreak/>
+    <w:p/>
+    <w:p>
+      <w:r>
+        <w:rPr>
+          <w:b/>
+          <w:bCs/>
+        </w:rPr>
         <w:t>Plot:</w:t>
       </w:r>
       <w:r>
@@ -952,10 +1095,16 @@
     <w:p/>
     <w:p>
       <w:r>
-        <w:rPr>
-          <w:b/>
-          <w:bCs/>
-        </w:rPr>
+        <w:br w:type="page"/>
+      </w:r>
+    </w:p>
+    <w:p>
+      <w:r>
+        <w:rPr>
+          <w:b/>
+          <w:bCs/>
+        </w:rPr>
+        <w:lastRenderedPageBreak/>
         <w:t>Plot:</w:t>
       </w:r>
       <w:r>
@@ -1023,13 +1172,8 @@
       <w:r>
         <w:t xml:space="preserve"> </w:t>
       </w:r>
-      <w:proofErr w:type="gramStart"/>
-      <w:r>
-        <w:t>appears</w:t>
-      </w:r>
-      <w:proofErr w:type="gramEnd"/>
-      <w:r>
-        <w:t xml:space="preserve"> to be</w:t>
+      <w:r>
+        <w:t>appears to be</w:t>
       </w:r>
       <w:r>
         <w:t xml:space="preserve"> a reasonable class identifier in its own right</w:t>
@@ -1068,18 +1212,13 @@
       </w:r>
     </w:p>
     <w:p/>
-    <w:p>
-      <w:r>
-        <w:br w:type="page"/>
-      </w:r>
-    </w:p>
-    <w:p>
-      <w:r>
-        <w:rPr>
-          <w:b/>
-          <w:bCs/>
-        </w:rPr>
-        <w:lastRenderedPageBreak/>
+    <w:p/>
+    <w:p>
+      <w:r>
+        <w:rPr>
+          <w:b/>
+          <w:bCs/>
+        </w:rPr>
         <w:t>Plot:</w:t>
       </w:r>
       <w:r>
@@ -1143,15 +1282,7 @@
         <w:t>younger drivers are more likely to be involved in collisions of any kind.</w:t>
       </w:r>
       <w:r>
-        <w:t xml:space="preserve"> (</w:t>
-      </w:r>
-      <w:proofErr w:type="gramStart"/>
-      <w:r>
-        <w:t>with</w:t>
-      </w:r>
-      <w:proofErr w:type="gramEnd"/>
-      <w:r>
-        <w:t xml:space="preserve"> or without bicyclists)</w:t>
+        <w:t xml:space="preserve"> (with or without bicyclists)</w:t>
       </w:r>
     </w:p>
     <w:p>
@@ -1182,34 +1313,29 @@
       <w:r>
         <w:t xml:space="preserve">Parents of young drivers are a particularly sensitive class </w:t>
       </w:r>
-      <w:proofErr w:type="gramStart"/>
       <w:r>
         <w:t>in regard to</w:t>
       </w:r>
-      <w:proofErr w:type="gramEnd"/>
       <w:r>
         <w:t xml:space="preserve"> this figure.</w:t>
       </w:r>
       <w:r>
-        <w:t xml:space="preserve"> AI systems that guide or tutor novice drivers </w:t>
-      </w:r>
-      <w:proofErr w:type="gramStart"/>
-      <w:r>
-        <w:t>is</w:t>
-      </w:r>
-      <w:proofErr w:type="gramEnd"/>
-      <w:r>
-        <w:t xml:space="preserve"> likely to be a lucrative sub-category of automotive AI technologies.</w:t>
-      </w:r>
-    </w:p>
-    <w:p/>
-    <w:p/>
-    <w:p>
-      <w:r>
-        <w:rPr>
-          <w:b/>
-          <w:bCs/>
-        </w:rPr>
+        <w:t xml:space="preserve"> AI systems that guide or tutor novice drivers is likely to be a lucrative sub-category of automotive AI technologies.</w:t>
+      </w:r>
+    </w:p>
+    <w:p/>
+    <w:p>
+      <w:r>
+        <w:br w:type="page"/>
+      </w:r>
+    </w:p>
+    <w:p>
+      <w:r>
+        <w:rPr>
+          <w:b/>
+          <w:bCs/>
+        </w:rPr>
+        <w:lastRenderedPageBreak/>
         <w:t>Plot:</w:t>
       </w:r>
       <w:r>
@@ -1364,18 +1490,13 @@
       </w:r>
     </w:p>
     <w:p/>
-    <w:p>
-      <w:r>
-        <w:br w:type="page"/>
-      </w:r>
-    </w:p>
-    <w:p>
-      <w:r>
-        <w:rPr>
-          <w:b/>
-          <w:bCs/>
-        </w:rPr>
-        <w:lastRenderedPageBreak/>
+    <w:p/>
+    <w:p>
+      <w:r>
+        <w:rPr>
+          <w:b/>
+          <w:bCs/>
+        </w:rPr>
         <w:t>Plot:</w:t>
       </w:r>
       <w:r>
@@ -1569,6 +1690,7 @@
           <w:b/>
           <w:bCs/>
         </w:rPr>
+        <w:lastRenderedPageBreak/>
         <w:t>Plot:</w:t>
       </w:r>
       <w:r>
@@ -1656,18 +1778,13 @@
       </w:r>
     </w:p>
     <w:p/>
-    <w:p>
-      <w:r>
-        <w:br w:type="page"/>
-      </w:r>
-    </w:p>
-    <w:p>
-      <w:r>
-        <w:rPr>
-          <w:b/>
-          <w:bCs/>
-        </w:rPr>
-        <w:lastRenderedPageBreak/>
+    <w:p/>
+    <w:p>
+      <w:r>
+        <w:rPr>
+          <w:b/>
+          <w:bCs/>
+        </w:rPr>
         <w:t>Plot:</w:t>
       </w:r>
       <w:r>
@@ -1755,13 +1872,18 @@
       </w:r>
     </w:p>
     <w:p/>
-    <w:p/>
-    <w:p>
-      <w:r>
-        <w:rPr>
-          <w:b/>
-          <w:bCs/>
-        </w:rPr>
+    <w:p>
+      <w:r>
+        <w:br w:type="page"/>
+      </w:r>
+    </w:p>
+    <w:p>
+      <w:r>
+        <w:rPr>
+          <w:b/>
+          <w:bCs/>
+        </w:rPr>
+        <w:lastRenderedPageBreak/>
         <w:t>Plot:</w:t>
       </w:r>
       <w:r>
@@ -1870,16 +1992,10 @@
     <w:p/>
     <w:p>
       <w:r>
-        <w:br w:type="page"/>
-      </w:r>
-    </w:p>
-    <w:p>
-      <w:r>
-        <w:rPr>
-          <w:b/>
-          <w:bCs/>
-        </w:rPr>
-        <w:lastRenderedPageBreak/>
+        <w:rPr>
+          <w:b/>
+          <w:bCs/>
+        </w:rPr>
         <w:t>Plot:</w:t>
       </w:r>
       <w:r>
@@ -1967,13 +2083,18 @@
       </w:r>
     </w:p>
     <w:p/>
-    <w:p/>
-    <w:p>
-      <w:r>
-        <w:rPr>
-          <w:b/>
-          <w:bCs/>
-        </w:rPr>
+    <w:p>
+      <w:r>
+        <w:br w:type="page"/>
+      </w:r>
+    </w:p>
+    <w:p>
+      <w:r>
+        <w:rPr>
+          <w:b/>
+          <w:bCs/>
+        </w:rPr>
+        <w:lastRenderedPageBreak/>
         <w:t>Plot:</w:t>
       </w:r>
       <w:r>
@@ -2064,18 +2185,13 @@
       </w:r>
     </w:p>
     <w:p/>
-    <w:p>
-      <w:r>
-        <w:br w:type="page"/>
-      </w:r>
-    </w:p>
-    <w:p>
-      <w:r>
-        <w:rPr>
-          <w:b/>
-          <w:bCs/>
-        </w:rPr>
-        <w:lastRenderedPageBreak/>
+    <w:p/>
+    <w:p>
+      <w:r>
+        <w:rPr>
+          <w:b/>
+          <w:bCs/>
+        </w:rPr>
         <w:t>Plot:</w:t>
       </w:r>
       <w:r>
@@ -2180,13 +2296,18 @@
       </w:r>
     </w:p>
     <w:p/>
-    <w:p/>
-    <w:p>
-      <w:r>
-        <w:rPr>
-          <w:b/>
-          <w:bCs/>
-        </w:rPr>
+    <w:p>
+      <w:r>
+        <w:br w:type="page"/>
+      </w:r>
+    </w:p>
+    <w:p>
+      <w:r>
+        <w:rPr>
+          <w:b/>
+          <w:bCs/>
+        </w:rPr>
+        <w:lastRenderedPageBreak/>
         <w:t>Plot:</w:t>
       </w:r>
       <w:r>
@@ -2288,18 +2409,13 @@
       </w:r>
     </w:p>
     <w:p/>
-    <w:p>
-      <w:r>
-        <w:br w:type="page"/>
-      </w:r>
-    </w:p>
-    <w:p>
-      <w:r>
-        <w:rPr>
-          <w:b/>
-          <w:bCs/>
-        </w:rPr>
-        <w:lastRenderedPageBreak/>
+    <w:p/>
+    <w:p>
+      <w:r>
+        <w:rPr>
+          <w:b/>
+          <w:bCs/>
+        </w:rPr>
         <w:t>Plot:</w:t>
       </w:r>
       <w:r>
@@ -2390,13 +2506,18 @@
       </w:r>
     </w:p>
     <w:p/>
-    <w:p/>
-    <w:p>
-      <w:r>
-        <w:rPr>
-          <w:b/>
-          <w:bCs/>
-        </w:rPr>
+    <w:p>
+      <w:r>
+        <w:br w:type="page"/>
+      </w:r>
+    </w:p>
+    <w:p>
+      <w:r>
+        <w:rPr>
+          <w:b/>
+          <w:bCs/>
+        </w:rPr>
+        <w:lastRenderedPageBreak/>
         <w:t>Plot:</w:t>
       </w:r>
       <w:r>
@@ -2501,18 +2622,13 @@
       </w:r>
     </w:p>
     <w:p/>
-    <w:p>
-      <w:r>
-        <w:br w:type="page"/>
-      </w:r>
-    </w:p>
-    <w:p>
-      <w:r>
-        <w:rPr>
-          <w:b/>
-          <w:bCs/>
-        </w:rPr>
-        <w:lastRenderedPageBreak/>
+    <w:p/>
+    <w:p>
+      <w:r>
+        <w:rPr>
+          <w:b/>
+          <w:bCs/>
+        </w:rPr>
         <w:t>Plot:</w:t>
       </w:r>
       <w:r>
@@ -2603,13 +2719,18 @@
       </w:r>
     </w:p>
     <w:p/>
-    <w:p/>
-    <w:p>
-      <w:r>
-        <w:rPr>
-          <w:b/>
-          <w:bCs/>
-        </w:rPr>
+    <w:p>
+      <w:r>
+        <w:br w:type="page"/>
+      </w:r>
+    </w:p>
+    <w:p>
+      <w:r>
+        <w:rPr>
+          <w:b/>
+          <w:bCs/>
+        </w:rPr>
+        <w:lastRenderedPageBreak/>
         <w:t>Plot:</w:t>
       </w:r>
       <w:r>
@@ -2715,18 +2836,13 @@
       </w:r>
     </w:p>
     <w:p/>
-    <w:p>
-      <w:r>
-        <w:br w:type="page"/>
-      </w:r>
-    </w:p>
-    <w:p>
-      <w:r>
-        <w:rPr>
-          <w:b/>
-          <w:bCs/>
-        </w:rPr>
-        <w:lastRenderedPageBreak/>
+    <w:p/>
+    <w:p>
+      <w:r>
+        <w:rPr>
+          <w:b/>
+          <w:bCs/>
+        </w:rPr>
         <w:t>Plot:</w:t>
       </w:r>
       <w:r>
@@ -2821,19 +2937,11 @@
       </w:r>
       <w:proofErr w:type="spellEnd"/>
       <w:r>
-        <w:t xml:space="preserve">’ responses near 0.0 represent a “no response”, indicating that the cellphone usage </w:t>
-      </w:r>
-      <w:proofErr w:type="gramStart"/>
-      <w:r>
-        <w:t>in !</w:t>
+        <w:t>’ responses near 0.0 represent a “no response”, indicating that the cellphone usage in !</w:t>
       </w:r>
       <w:proofErr w:type="spellStart"/>
       <w:r>
-        <w:t>not</w:t>
-      </w:r>
-      <w:proofErr w:type="gramEnd"/>
-      <w:r>
-        <w:t>_private_property</w:t>
+        <w:t>not_private_property</w:t>
       </w:r>
       <w:proofErr w:type="spellEnd"/>
       <w:r>
@@ -2852,13 +2960,18 @@
       </w:r>
     </w:p>
     <w:p/>
-    <w:p/>
-    <w:p>
-      <w:r>
-        <w:rPr>
-          <w:b/>
-          <w:bCs/>
-        </w:rPr>
+    <w:p>
+      <w:r>
+        <w:br w:type="page"/>
+      </w:r>
+    </w:p>
+    <w:p>
+      <w:r>
+        <w:rPr>
+          <w:b/>
+          <w:bCs/>
+        </w:rPr>
+        <w:lastRenderedPageBreak/>
         <w:t>Plot:</w:t>
       </w:r>
       <w:r>
@@ -2960,18 +3073,13 @@
       </w:r>
     </w:p>
     <w:p/>
-    <w:p>
-      <w:r>
-        <w:br w:type="page"/>
-      </w:r>
-    </w:p>
-    <w:p>
-      <w:r>
-        <w:rPr>
-          <w:b/>
-          <w:bCs/>
-        </w:rPr>
-        <w:lastRenderedPageBreak/>
+    <w:p/>
+    <w:p>
+      <w:r>
+        <w:rPr>
+          <w:b/>
+          <w:bCs/>
+        </w:rPr>
         <w:t>Plot:</w:t>
       </w:r>
       <w:r>
@@ -3068,13 +3176,18 @@
       </w:r>
     </w:p>
     <w:p/>
-    <w:p/>
-    <w:p>
-      <w:r>
-        <w:rPr>
-          <w:b/>
-          <w:bCs/>
-        </w:rPr>
+    <w:p>
+      <w:r>
+        <w:br w:type="page"/>
+      </w:r>
+    </w:p>
+    <w:p>
+      <w:r>
+        <w:rPr>
+          <w:b/>
+          <w:bCs/>
+        </w:rPr>
+        <w:lastRenderedPageBreak/>
         <w:t>Plot:</w:t>
       </w:r>
       <w:r>
@@ -3171,18 +3284,13 @@
       </w:r>
     </w:p>
     <w:p/>
-    <w:p>
-      <w:r>
-        <w:br w:type="page"/>
-      </w:r>
-    </w:p>
-    <w:p>
-      <w:r>
-        <w:rPr>
-          <w:b/>
-          <w:bCs/>
-        </w:rPr>
-        <w:lastRenderedPageBreak/>
+    <w:p/>
+    <w:p>
+      <w:r>
+        <w:rPr>
+          <w:b/>
+          <w:bCs/>
+        </w:rPr>
         <w:t>Plot:</w:t>
       </w:r>
       <w:r>
@@ -3276,13 +3384,18 @@
       </w:r>
     </w:p>
     <w:p/>
-    <w:p/>
-    <w:p>
-      <w:r>
-        <w:rPr>
-          <w:b/>
-          <w:bCs/>
-        </w:rPr>
+    <w:p>
+      <w:r>
+        <w:br w:type="page"/>
+      </w:r>
+    </w:p>
+    <w:p>
+      <w:r>
+        <w:rPr>
+          <w:b/>
+          <w:bCs/>
+        </w:rPr>
+        <w:lastRenderedPageBreak/>
         <w:t>Plot:</w:t>
       </w:r>
       <w:r>
@@ -3412,18 +3525,13 @@
       </w:r>
     </w:p>
     <w:p/>
-    <w:p>
-      <w:r>
-        <w:br w:type="page"/>
-      </w:r>
-    </w:p>
-    <w:p>
-      <w:r>
-        <w:rPr>
-          <w:b/>
-          <w:bCs/>
-        </w:rPr>
-        <w:lastRenderedPageBreak/>
+    <w:p/>
+    <w:p>
+      <w:r>
+        <w:rPr>
+          <w:b/>
+          <w:bCs/>
+        </w:rPr>
         <w:t>Plot:</w:t>
       </w:r>
       <w:r>
@@ -3535,13 +3643,18 @@
       </w:r>
     </w:p>
     <w:p/>
-    <w:p/>
-    <w:p>
-      <w:r>
-        <w:rPr>
-          <w:b/>
-          <w:bCs/>
-        </w:rPr>
+    <w:p>
+      <w:r>
+        <w:br w:type="page"/>
+      </w:r>
+    </w:p>
+    <w:p>
+      <w:r>
+        <w:rPr>
+          <w:b/>
+          <w:bCs/>
+        </w:rPr>
+        <w:lastRenderedPageBreak/>
         <w:t>Plot:</w:t>
       </w:r>
       <w:r>
@@ -3646,27 +3759,11 @@
     <w:p/>
     <w:p/>
     <w:p>
-      <w:pPr>
-        <w:rPr>
-          <w:b/>
-          <w:bCs/>
-        </w:rPr>
-      </w:pPr>
-      <w:r>
-        <w:rPr>
-          <w:b/>
-          <w:bCs/>
-        </w:rPr>
-        <w:br w:type="page"/>
-      </w:r>
-    </w:p>
-    <w:p>
-      <w:r>
-        <w:rPr>
-          <w:b/>
-          <w:bCs/>
-        </w:rPr>
-        <w:lastRenderedPageBreak/>
+      <w:r>
+        <w:rPr>
+          <w:b/>
+          <w:bCs/>
+        </w:rPr>
         <w:t>Plot:</w:t>
       </w:r>
       <w:r>
@@ -3760,13 +3857,18 @@
       </w:r>
     </w:p>
     <w:p/>
-    <w:p/>
-    <w:p>
-      <w:r>
-        <w:rPr>
-          <w:b/>
-          <w:bCs/>
-        </w:rPr>
+    <w:p>
+      <w:r>
+        <w:br w:type="page"/>
+      </w:r>
+    </w:p>
+    <w:p>
+      <w:r>
+        <w:rPr>
+          <w:b/>
+          <w:bCs/>
+        </w:rPr>
+        <w:lastRenderedPageBreak/>
         <w:t>Plot:</w:t>
       </w:r>
       <w:r>
@@ -3831,15 +3933,7 @@
         <w:t xml:space="preserve"> </w:t>
       </w:r>
       <w:r>
-        <w:t xml:space="preserve">collision with a </w:t>
-      </w:r>
-      <w:proofErr w:type="gramStart"/>
-      <w:r>
-        <w:t>motorcycles (as well as non-motorcycles)</w:t>
-      </w:r>
-      <w:proofErr w:type="gramEnd"/>
-      <w:r>
-        <w:t xml:space="preserve"> decreases with </w:t>
+        <w:t xml:space="preserve">collision with a motorcycles (as well as non-motorcycles) decreases with </w:t>
       </w:r>
       <w:proofErr w:type="spellStart"/>
       <w:r>
@@ -3904,18 +3998,13 @@
       </w:r>
     </w:p>
     <w:p/>
-    <w:p>
-      <w:r>
-        <w:br w:type="page"/>
-      </w:r>
-    </w:p>
-    <w:p>
-      <w:r>
-        <w:rPr>
-          <w:b/>
-          <w:bCs/>
-        </w:rPr>
-        <w:lastRenderedPageBreak/>
+    <w:p/>
+    <w:p>
+      <w:r>
+        <w:rPr>
+          <w:b/>
+          <w:bCs/>
+        </w:rPr>
         <w:t>Plot:</w:t>
       </w:r>
       <w:r>
@@ -4009,13 +4098,18 @@
       </w:r>
     </w:p>
     <w:p/>
-    <w:p/>
-    <w:p>
-      <w:r>
-        <w:rPr>
-          <w:b/>
-          <w:bCs/>
-        </w:rPr>
+    <w:p>
+      <w:r>
+        <w:br w:type="page"/>
+      </w:r>
+    </w:p>
+    <w:p>
+      <w:r>
+        <w:rPr>
+          <w:b/>
+          <w:bCs/>
+        </w:rPr>
+        <w:lastRenderedPageBreak/>
         <w:t>Plot:</w:t>
       </w:r>
       <w:r>
@@ -4109,18 +4203,13 @@
       </w:r>
     </w:p>
     <w:p/>
-    <w:p>
-      <w:r>
-        <w:br w:type="page"/>
-      </w:r>
-    </w:p>
-    <w:p>
-      <w:r>
-        <w:rPr>
-          <w:b/>
-          <w:bCs/>
-        </w:rPr>
-        <w:lastRenderedPageBreak/>
+    <w:p/>
+    <w:p>
+      <w:r>
+        <w:rPr>
+          <w:b/>
+          <w:bCs/>
+        </w:rPr>
         <w:t>Plot:</w:t>
       </w:r>
       <w:r>
@@ -4222,13 +4311,18 @@
       </w:r>
     </w:p>
     <w:p/>
-    <w:p/>
-    <w:p>
-      <w:r>
-        <w:rPr>
-          <w:b/>
-          <w:bCs/>
-        </w:rPr>
+    <w:p>
+      <w:r>
+        <w:br w:type="page"/>
+      </w:r>
+    </w:p>
+    <w:p>
+      <w:r>
+        <w:rPr>
+          <w:b/>
+          <w:bCs/>
+        </w:rPr>
+        <w:lastRenderedPageBreak/>
         <w:t>Plot:</w:t>
       </w:r>
       <w:r>
@@ -4329,17 +4423,19 @@
     </w:p>
     <w:p/>
     <w:p>
-      <w:r>
-        <w:br w:type="page"/>
-      </w:r>
-    </w:p>
-    <w:p>
-      <w:r>
-        <w:rPr>
-          <w:b/>
-          <w:bCs/>
-        </w:rPr>
-        <w:lastRenderedPageBreak/>
+      <w:pPr>
+        <w:rPr>
+          <w:b/>
+          <w:bCs/>
+        </w:rPr>
+      </w:pPr>
+    </w:p>
+    <w:p>
+      <w:r>
+        <w:rPr>
+          <w:b/>
+          <w:bCs/>
+        </w:rPr>
         <w:t>Plot:</w:t>
       </w:r>
       <w:r>
@@ -4441,13 +4537,18 @@
       </w:r>
     </w:p>
     <w:p/>
-    <w:p/>
-    <w:p>
-      <w:r>
-        <w:rPr>
-          <w:b/>
-          <w:bCs/>
-        </w:rPr>
+    <w:p>
+      <w:r>
+        <w:br w:type="page"/>
+      </w:r>
+    </w:p>
+    <w:p>
+      <w:r>
+        <w:rPr>
+          <w:b/>
+          <w:bCs/>
+        </w:rPr>
+        <w:lastRenderedPageBreak/>
         <w:t>Plot:</w:t>
       </w:r>
       <w:r>
@@ -4538,18 +4639,13 @@
       </w:r>
     </w:p>
     <w:p/>
-    <w:p>
-      <w:r>
-        <w:br w:type="page"/>
-      </w:r>
-    </w:p>
-    <w:p>
-      <w:r>
-        <w:rPr>
-          <w:b/>
-          <w:bCs/>
-        </w:rPr>
-        <w:lastRenderedPageBreak/>
+    <w:p/>
+    <w:p>
+      <w:r>
+        <w:rPr>
+          <w:b/>
+          <w:bCs/>
+        </w:rPr>
         <w:t>Plot:</w:t>
       </w:r>
       <w:r>
@@ -4659,13 +4755,18 @@
       </w:r>
     </w:p>
     <w:p/>
-    <w:p/>
-    <w:p>
-      <w:r>
-        <w:rPr>
-          <w:b/>
-          <w:bCs/>
-        </w:rPr>
+    <w:p>
+      <w:r>
+        <w:br w:type="page"/>
+      </w:r>
+    </w:p>
+    <w:p>
+      <w:r>
+        <w:rPr>
+          <w:b/>
+          <w:bCs/>
+        </w:rPr>
+        <w:lastRenderedPageBreak/>
         <w:t>Plot:</w:t>
       </w:r>
       <w:r>
@@ -4786,18 +4887,13 @@
       </w:r>
     </w:p>
     <w:p/>
-    <w:p>
-      <w:r>
-        <w:br w:type="page"/>
-      </w:r>
-    </w:p>
-    <w:p>
-      <w:r>
-        <w:rPr>
-          <w:b/>
-          <w:bCs/>
-        </w:rPr>
-        <w:lastRenderedPageBreak/>
+    <w:p/>
+    <w:p>
+      <w:r>
+        <w:rPr>
+          <w:b/>
+          <w:bCs/>
+        </w:rPr>
         <w:t>Plot:</w:t>
       </w:r>
       <w:r>
@@ -4909,13 +5005,18 @@
       </w:r>
     </w:p>
     <w:p/>
-    <w:p/>
-    <w:p>
-      <w:r>
-        <w:rPr>
-          <w:b/>
-          <w:bCs/>
-        </w:rPr>
+    <w:p>
+      <w:r>
+        <w:br w:type="page"/>
+      </w:r>
+    </w:p>
+    <w:p>
+      <w:r>
+        <w:rPr>
+          <w:b/>
+          <w:bCs/>
+        </w:rPr>
+        <w:lastRenderedPageBreak/>
         <w:t>Plot:</w:t>
       </w:r>
       <w:r>
@@ -5056,15 +5157,7 @@
         <w:t xml:space="preserve"> systems</w:t>
       </w:r>
       <w:r>
-        <w:t xml:space="preserve"> </w:t>
-      </w:r>
-      <w:proofErr w:type="gramStart"/>
-      <w:r>
-        <w:t>has</w:t>
-      </w:r>
-      <w:proofErr w:type="gramEnd"/>
-      <w:r>
-        <w:t xml:space="preserve"> been so popular in</w:t>
+        <w:t xml:space="preserve"> has been so popular in</w:t>
       </w:r>
       <w:r>
         <w:t xml:space="preserve"> </w:t>
@@ -5077,18 +5170,13 @@
       </w:r>
     </w:p>
     <w:p/>
-    <w:p>
-      <w:r>
-        <w:br w:type="page"/>
-      </w:r>
-    </w:p>
-    <w:p>
-      <w:r>
-        <w:rPr>
-          <w:b/>
-          <w:bCs/>
-        </w:rPr>
-        <w:lastRenderedPageBreak/>
+    <w:p/>
+    <w:p>
+      <w:r>
+        <w:rPr>
+          <w:b/>
+          <w:bCs/>
+        </w:rPr>
         <w:t>Plot:</w:t>
       </w:r>
       <w:r>
@@ -5148,13 +5236,8 @@
       <w:r>
         <w:t xml:space="preserve"> </w:t>
       </w:r>
-      <w:proofErr w:type="gramStart"/>
-      <w:r>
-        <w:t>solo-drivers</w:t>
-      </w:r>
-      <w:proofErr w:type="gramEnd"/>
-      <w:r>
-        <w:t xml:space="preserve"> are more likely to hit </w:t>
+      <w:r>
+        <w:t xml:space="preserve">solo-drivers are more likely to hit </w:t>
       </w:r>
       <w:proofErr w:type="spellStart"/>
       <w:r>
@@ -5192,13 +5275,18 @@
       </w:r>
     </w:p>
     <w:p/>
-    <w:p/>
-    <w:p>
-      <w:r>
-        <w:rPr>
-          <w:b/>
-          <w:bCs/>
-        </w:rPr>
+    <w:p>
+      <w:r>
+        <w:br w:type="page"/>
+      </w:r>
+    </w:p>
+    <w:p>
+      <w:r>
+        <w:rPr>
+          <w:b/>
+          <w:bCs/>
+        </w:rPr>
+        <w:lastRenderedPageBreak/>
         <w:t>Plot:</w:t>
       </w:r>
       <w:r>
@@ -5258,11 +5346,9 @@
       <w:r>
         <w:t xml:space="preserve"> </w:t>
       </w:r>
-      <w:proofErr w:type="gramStart"/>
       <w:r>
         <w:t>solo-drivers</w:t>
       </w:r>
-      <w:proofErr w:type="gramEnd"/>
       <w:r>
         <w:t xml:space="preserve"> would appear to be</w:t>
       </w:r>
@@ -5299,23 +5385,13 @@
         <w:t xml:space="preserve"> </w:t>
       </w:r>
       <w:r>
-        <w:t xml:space="preserve">this observation (solo-drivers are more dangerous) is likely to have been affected by the relative </w:t>
-      </w:r>
-      <w:proofErr w:type="gramStart"/>
-      <w:r>
-        <w:t>abundancy</w:t>
-      </w:r>
-      <w:proofErr w:type="gramEnd"/>
-      <w:r>
-        <w:t xml:space="preserve"> of solo-drivers compared with other drivers. This does </w:t>
-      </w:r>
-      <w:proofErr w:type="gramStart"/>
-      <w:r>
-        <w:t>not</w:t>
-      </w:r>
-      <w:proofErr w:type="gramEnd"/>
-      <w:r>
-        <w:t xml:space="preserve"> however, detract from the numerous safety benefits of driving with a passenger. This effect of relative support on rule generation can be assessed using a chi-square table to compare expected vs. observed members in each category created by the intersection of ‘</w:t>
+        <w:t>this observation (solo-drivers are more dangerous) is likely to have been affected by the relative abundanc</w:t>
+      </w:r>
+      <w:r>
+        <w:t>e</w:t>
+      </w:r>
+      <w:r>
+        <w:t xml:space="preserve"> of solo-drivers compared with other drivers. This does not however, detract from the numerous safety benefits of driving with a passenger. This effect of relative support on rule generation can be assessed using a chi-square table to compare expected vs. observed members in each category created by the intersection of ‘</w:t>
       </w:r>
       <w:proofErr w:type="spellStart"/>
       <w:r>
@@ -5338,18 +5414,13 @@
       </w:r>
     </w:p>
     <w:p/>
-    <w:p>
-      <w:r>
-        <w:br w:type="page"/>
-      </w:r>
-    </w:p>
-    <w:p>
-      <w:r>
-        <w:rPr>
-          <w:b/>
-          <w:bCs/>
-        </w:rPr>
-        <w:lastRenderedPageBreak/>
+    <w:p/>
+    <w:p>
+      <w:r>
+        <w:rPr>
+          <w:b/>
+          <w:bCs/>
+        </w:rPr>
         <w:t>Plot:</w:t>
       </w:r>
       <w:r>
@@ -5470,13 +5541,18 @@
       </w:r>
     </w:p>
     <w:p/>
-    <w:p/>
-    <w:p>
-      <w:r>
-        <w:rPr>
-          <w:b/>
-          <w:bCs/>
-        </w:rPr>
+    <w:p>
+      <w:r>
+        <w:br w:type="page"/>
+      </w:r>
+    </w:p>
+    <w:p>
+      <w:r>
+        <w:rPr>
+          <w:b/>
+          <w:bCs/>
+        </w:rPr>
+        <w:lastRenderedPageBreak/>
         <w:t>Plot:</w:t>
       </w:r>
       <w:r>
@@ -5576,18 +5652,13 @@
       </w:r>
     </w:p>
     <w:p/>
-    <w:p>
-      <w:r>
-        <w:br w:type="page"/>
-      </w:r>
-    </w:p>
-    <w:p>
-      <w:r>
-        <w:rPr>
-          <w:b/>
-          <w:bCs/>
-        </w:rPr>
-        <w:lastRenderedPageBreak/>
+    <w:p/>
+    <w:p>
+      <w:r>
+        <w:rPr>
+          <w:b/>
+          <w:bCs/>
+        </w:rPr>
         <w:t>Plot:</w:t>
       </w:r>
       <w:r>
@@ -5681,13 +5752,18 @@
       </w:r>
     </w:p>
     <w:p/>
-    <w:p/>
-    <w:p>
-      <w:r>
-        <w:rPr>
-          <w:b/>
-          <w:bCs/>
-        </w:rPr>
+    <w:p>
+      <w:r>
+        <w:br w:type="page"/>
+      </w:r>
+    </w:p>
+    <w:p>
+      <w:r>
+        <w:rPr>
+          <w:b/>
+          <w:bCs/>
+        </w:rPr>
+        <w:lastRenderedPageBreak/>
         <w:t>Plot:</w:t>
       </w:r>
       <w:r>
@@ -5748,15 +5824,7 @@
         <w:t xml:space="preserve"> </w:t>
       </w:r>
       <w:r>
-        <w:t xml:space="preserve">It appears that the likelihood of a </w:t>
-      </w:r>
-      <w:proofErr w:type="gramStart"/>
-      <w:r>
-        <w:t>tow</w:t>
-      </w:r>
-      <w:proofErr w:type="gramEnd"/>
-      <w:r>
-        <w:t>-away decreases as the severe injury count increases, with a slight inflection near the 0.0 x-axis mark. There appear to be a handful of outliers near the top of the plot, these individuals most likely totaled their vehicles.</w:t>
+        <w:t>It appears that the likelihood of a tow-away decreases as the severe injury count increases, with a slight inflection near the 0.0 x-axis mark. There appear to be a handful of outliers near the top of the plot, these individuals most likely totaled their vehicles.</w:t>
       </w:r>
       <w:r>
         <w:t xml:space="preserve"> Maybe it is California policy to leave the road on the side of the vehicle if the passenger prefers?</w:t>
@@ -5809,11 +5877,9 @@
       <w:r>
         <w:t xml:space="preserve">. We see from the </w:t>
       </w:r>
-      <w:proofErr w:type="gramStart"/>
-      <w:r>
-        <w:t>plot however</w:t>
-      </w:r>
-      <w:proofErr w:type="gramEnd"/>
+      <w:r>
+        <w:t>plot, however,</w:t>
+      </w:r>
       <w:r>
         <w:t xml:space="preserve"> that this is not t</w:t>
       </w:r>
@@ -5830,7 +5896,39 @@
           <w:bCs/>
           <w:u w:val="single"/>
         </w:rPr>
-        <w:t>Summary of ‘</w:t>
+        <w:t>Numerical PCA</w:t>
+      </w:r>
+      <w:r>
+        <w:rPr>
+          <w:b/>
+          <w:bCs/>
+          <w:u w:val="single"/>
+        </w:rPr>
+        <w:t xml:space="preserve"> </w:t>
+      </w:r>
+      <w:r>
+        <w:rPr>
+          <w:b/>
+          <w:bCs/>
+          <w:u w:val="single"/>
+        </w:rPr>
+        <w:t>Summary</w:t>
+      </w:r>
+      <w:r>
+        <w:rPr>
+          <w:b/>
+          <w:bCs/>
+          <w:u w:val="single"/>
+        </w:rPr>
+        <w:t>:</w:t>
+      </w:r>
+      <w:r>
+        <w:rPr>
+          <w:b/>
+          <w:bCs/>
+          <w:u w:val="single"/>
+        </w:rPr>
+        <w:t xml:space="preserve"> ‘</w:t>
       </w:r>
       <w:proofErr w:type="spellStart"/>
       <w:r>
@@ -5848,7 +5946,7 @@
           <w:bCs/>
           <w:u w:val="single"/>
         </w:rPr>
-        <w:t>’ Numerical PCA</w:t>
+        <w:t xml:space="preserve">’ </w:t>
       </w:r>
     </w:p>
     <w:p/>

</xml_diff>